<commit_message>
De cuong chinh sua
</commit_message>
<xml_diff>
--- a/TranVanTinh_De cuong LVThS.docx
+++ b/TranVanTinh_De cuong LVThS.docx
@@ -151,7 +151,7 @@
                     </wp:anchor>
                   </w:drawing>
                 </mc:Choice>
-                <mc:Fallback xmlns:cr="http://schemas.microsoft.com/office/comments/2020/reactions" xmlns="http://schemas.microsoft.com/office/tasks/2019/documenttasks" xmlns:dgm="http://schemas.openxmlformats.org/drawingml/2006/diagram" xmlns:lc="http://schemas.openxmlformats.org/drawingml/2006/lockedCanvas" xmlns:c="http://schemas.openxmlformats.org/drawingml/2006/chart" xmlns:pic="http://schemas.openxmlformats.org/drawingml/2006/picture" xmlns:a="http://schemas.openxmlformats.org/drawingml/2006/main" xmlns:sl="http://schemas.openxmlformats.org/schemaLibrary/2006/main">
+                <mc:Fallback xmlns:sl="http://schemas.openxmlformats.org/schemaLibrary/2006/main" xmlns:a="http://schemas.openxmlformats.org/drawingml/2006/main" xmlns:pic="http://schemas.openxmlformats.org/drawingml/2006/picture" xmlns:c="http://schemas.openxmlformats.org/drawingml/2006/chart" xmlns:lc="http://schemas.openxmlformats.org/drawingml/2006/lockedCanvas" xmlns:dgm="http://schemas.openxmlformats.org/drawingml/2006/diagram" xmlns="http://schemas.microsoft.com/office/tasks/2019/documenttasks" xmlns:cr="http://schemas.microsoft.com/office/comments/2020/reactions">
                   <w:drawing>
                     <wp:anchor allowOverlap="1" behindDoc="0" distB="0" distT="0" distL="0" distR="0" hidden="0" layoutInCell="1" locked="0" relativeHeight="0" simplePos="0">
                       <wp:simplePos x="0" y="0"/>
@@ -293,7 +293,7 @@
                     </wp:anchor>
                   </w:drawing>
                 </mc:Choice>
-                <mc:Fallback xmlns:cr="http://schemas.microsoft.com/office/comments/2020/reactions" xmlns="http://schemas.microsoft.com/office/tasks/2019/documenttasks" xmlns:dgm="http://schemas.openxmlformats.org/drawingml/2006/diagram" xmlns:lc="http://schemas.openxmlformats.org/drawingml/2006/lockedCanvas" xmlns:c="http://schemas.openxmlformats.org/drawingml/2006/chart" xmlns:pic="http://schemas.openxmlformats.org/drawingml/2006/picture" xmlns:a="http://schemas.openxmlformats.org/drawingml/2006/main" xmlns:sl="http://schemas.openxmlformats.org/schemaLibrary/2006/main">
+                <mc:Fallback xmlns:sl="http://schemas.openxmlformats.org/schemaLibrary/2006/main" xmlns:a="http://schemas.openxmlformats.org/drawingml/2006/main" xmlns:pic="http://schemas.openxmlformats.org/drawingml/2006/picture" xmlns:c="http://schemas.openxmlformats.org/drawingml/2006/chart" xmlns:lc="http://schemas.openxmlformats.org/drawingml/2006/lockedCanvas" xmlns:dgm="http://schemas.openxmlformats.org/drawingml/2006/diagram" xmlns="http://schemas.microsoft.com/office/tasks/2019/documenttasks" xmlns:cr="http://schemas.microsoft.com/office/comments/2020/reactions">
                   <w:drawing>
                     <wp:anchor allowOverlap="1" behindDoc="0" distB="0" distT="0" distL="0" distR="0" hidden="0" layoutInCell="1" locked="0" relativeHeight="0" simplePos="0">
                       <wp:simplePos x="0" y="0"/>
@@ -390,7 +390,7 @@
                     </wp:anchor>
                   </w:drawing>
                 </mc:Choice>
-                <mc:Fallback xmlns:cr="http://schemas.microsoft.com/office/comments/2020/reactions" xmlns="http://schemas.microsoft.com/office/tasks/2019/documenttasks" xmlns:dgm="http://schemas.openxmlformats.org/drawingml/2006/diagram" xmlns:lc="http://schemas.openxmlformats.org/drawingml/2006/lockedCanvas" xmlns:c="http://schemas.openxmlformats.org/drawingml/2006/chart" xmlns:pic="http://schemas.openxmlformats.org/drawingml/2006/picture" xmlns:a="http://schemas.openxmlformats.org/drawingml/2006/main" xmlns:sl="http://schemas.openxmlformats.org/schemaLibrary/2006/main">
+                <mc:Fallback xmlns:sl="http://schemas.openxmlformats.org/schemaLibrary/2006/main" xmlns:a="http://schemas.openxmlformats.org/drawingml/2006/main" xmlns:pic="http://schemas.openxmlformats.org/drawingml/2006/picture" xmlns:c="http://schemas.openxmlformats.org/drawingml/2006/chart" xmlns:lc="http://schemas.openxmlformats.org/drawingml/2006/lockedCanvas" xmlns:dgm="http://schemas.openxmlformats.org/drawingml/2006/diagram" xmlns="http://schemas.microsoft.com/office/tasks/2019/documenttasks" xmlns:cr="http://schemas.microsoft.com/office/comments/2020/reactions">
                   <w:drawing>
                     <wp:anchor allowOverlap="1" behindDoc="0" distB="0" distT="0" distL="114300" distR="114300" hidden="0" layoutInCell="1" locked="0" relativeHeight="0" simplePos="0">
                       <wp:simplePos x="0" y="0"/>
@@ -504,7 +504,7 @@
               </wp:anchor>
             </w:drawing>
           </mc:Choice>
-          <mc:Fallback xmlns:cr="http://schemas.microsoft.com/office/comments/2020/reactions" xmlns="http://schemas.microsoft.com/office/tasks/2019/documenttasks" xmlns:dgm="http://schemas.openxmlformats.org/drawingml/2006/diagram" xmlns:lc="http://schemas.openxmlformats.org/drawingml/2006/lockedCanvas" xmlns:c="http://schemas.openxmlformats.org/drawingml/2006/chart" xmlns:pic="http://schemas.openxmlformats.org/drawingml/2006/picture" xmlns:a="http://schemas.openxmlformats.org/drawingml/2006/main" xmlns:sl="http://schemas.openxmlformats.org/schemaLibrary/2006/main">
+          <mc:Fallback xmlns:sl="http://schemas.openxmlformats.org/schemaLibrary/2006/main" xmlns:a="http://schemas.openxmlformats.org/drawingml/2006/main" xmlns:pic="http://schemas.openxmlformats.org/drawingml/2006/picture" xmlns:c="http://schemas.openxmlformats.org/drawingml/2006/chart" xmlns:lc="http://schemas.openxmlformats.org/drawingml/2006/lockedCanvas" xmlns:dgm="http://schemas.openxmlformats.org/drawingml/2006/diagram" xmlns="http://schemas.microsoft.com/office/tasks/2019/documenttasks" xmlns:cr="http://schemas.microsoft.com/office/comments/2020/reactions">
             <w:drawing>
               <wp:anchor allowOverlap="1" behindDoc="0" distB="0" distT="0" distL="114300" distR="114300" hidden="0" layoutInCell="1" locked="0" relativeHeight="0" simplePos="0">
                 <wp:simplePos x="0" y="0"/>
@@ -1691,7 +1691,6 @@
               <w:rPr>
                 <w:sz w:val="26"/>
                 <w:szCs w:val="26"/>
-                <w:lang w:val="vi-VN"/>
               </w:rPr>
             </w:pPr>
             <w:r>
@@ -1710,43 +1709,79 @@
               <w:rPr>
                 <w:sz w:val="26"/>
                 <w:szCs w:val="26"/>
-                <w:lang w:val="vi-VN"/>
               </w:rPr>
             </w:pPr>
           </w:p>
           <w:p>
             <w:pPr>
               <w:spacing w:before="120" w:after="120"/>
-              <w:jc w:val="center"/>
-              <w:rPr>
+              <w:ind w:left="873"/>
+              <w:rPr>
+                <w:b/>
                 <w:sz w:val="26"/>
                 <w:szCs w:val="26"/>
                 <w:lang w:val="vi-VN"/>
               </w:rPr>
             </w:pPr>
-          </w:p>
-          <w:p>
-            <w:pPr>
-              <w:spacing w:before="120" w:after="120"/>
-              <w:jc w:val="center"/>
-              <w:rPr>
-                <w:sz w:val="26"/>
-                <w:szCs w:val="26"/>
-                <w:lang w:val="vi-VN"/>
-              </w:rPr>
-            </w:pPr>
-          </w:p>
-          <w:p>
-            <w:pPr>
-              <w:spacing w:before="120" w:after="120"/>
-              <w:jc w:val="center"/>
-              <w:rPr>
-                <w:b/>
-                <w:sz w:val="26"/>
-                <w:szCs w:val="26"/>
-                <w:lang w:val="vi-VN"/>
-              </w:rPr>
-            </w:pPr>
+            <w:r>
+              <w:rPr>
+                <w:b/>
+                <w:noProof/>
+                <w:sz w:val="26"/>
+                <w:szCs w:val="26"/>
+                <w:lang w:val="vi-VN"/>
+              </w:rPr>
+              <w:drawing>
+                <wp:inline distT="0" distB="0" distL="0" distR="0" wp14:anchorId="46DE582C" wp14:editId="1C883D0E">
+                  <wp:extent cx="1806125" cy="616274"/>
+                  <wp:effectExtent l="0" t="0" r="3810" b="0"/>
+                  <wp:docPr id="630850864" name="Picture 4" descr="A blue line on a white background&#10;&#10;AI-generated content may be incorrect."/>
+                  <wp:cNvGraphicFramePr>
+                    <a:graphicFrameLocks xmlns:a="http://schemas.openxmlformats.org/drawingml/2006/main" noChangeAspect="1"/>
+                  </wp:cNvGraphicFramePr>
+                  <a:graphic xmlns:a="http://schemas.openxmlformats.org/drawingml/2006/main">
+                    <a:graphicData uri="http://schemas.openxmlformats.org/drawingml/2006/picture">
+                      <pic:pic xmlns:pic="http://schemas.openxmlformats.org/drawingml/2006/picture">
+                        <pic:nvPicPr>
+                          <pic:cNvPr id="630850864" name="Picture 4" descr="A blue line on a white background&#10;&#10;AI-generated content may be incorrect."/>
+                          <pic:cNvPicPr/>
+                        </pic:nvPicPr>
+                        <pic:blipFill rotWithShape="1">
+                          <a:blip r:embed="rId8" cstate="print">
+                            <a:extLst>
+                              <a:ext uri="{28A0092B-C50C-407E-A947-70E740481C1C}">
+                                <a14:useLocalDpi xmlns:a14="http://schemas.microsoft.com/office/drawing/2010/main" val="0"/>
+                              </a:ext>
+                            </a:extLst>
+                          </a:blip>
+                          <a:srcRect l="5924" r="28931" b="60478"/>
+                          <a:stretch>
+                            <a:fillRect/>
+                          </a:stretch>
+                        </pic:blipFill>
+                        <pic:spPr bwMode="auto">
+                          <a:xfrm>
+                            <a:off x="0" y="0"/>
+                            <a:ext cx="1818408" cy="620465"/>
+                          </a:xfrm>
+                          <a:prstGeom prst="rect">
+                            <a:avLst/>
+                          </a:prstGeom>
+                          <a:ln>
+                            <a:noFill/>
+                          </a:ln>
+                          <a:extLst>
+                            <a:ext uri="{53640926-AAD7-44D8-BBD7-CCE9431645EC}">
+                              <a14:shadowObscured xmlns:a14="http://schemas.microsoft.com/office/drawing/2010/main"/>
+                            </a:ext>
+                          </a:extLst>
+                        </pic:spPr>
+                      </pic:pic>
+                    </a:graphicData>
+                  </a:graphic>
+                </wp:inline>
+              </w:drawing>
+            </w:r>
           </w:p>
           <w:p>
             <w:pPr>
@@ -1818,15 +1853,16 @@
                 <w:sz w:val="26"/>
                 <w:szCs w:val="26"/>
               </w:rPr>
-              <w:t>0</w:t>
+              <w:t>13</w:t>
             </w:r>
             <w:r>
               <w:rPr>
                 <w:i/>
                 <w:sz w:val="26"/>
                 <w:szCs w:val="26"/>
-              </w:rPr>
-              <w:t>4</w:t>
+                <w:lang w:val="vi-VN"/>
+              </w:rPr>
+              <w:t xml:space="preserve"> </w:t>
             </w:r>
             <w:r>
               <w:rPr>
@@ -1835,6 +1871,24 @@
                 <w:szCs w:val="26"/>
                 <w:lang w:val="vi-VN"/>
               </w:rPr>
+              <w:t xml:space="preserve">tháng </w:t>
+            </w:r>
+            <w:r>
+              <w:rPr>
+                <w:i/>
+                <w:sz w:val="26"/>
+                <w:szCs w:val="26"/>
+                <w:lang w:val="vi-VN"/>
+              </w:rPr>
+              <w:t>01</w:t>
+            </w:r>
+            <w:r>
+              <w:rPr>
+                <w:i/>
+                <w:sz w:val="26"/>
+                <w:szCs w:val="26"/>
+                <w:lang w:val="vi-VN"/>
+              </w:rPr>
               <w:t xml:space="preserve"> </w:t>
             </w:r>
             <w:r>
@@ -1844,7 +1898,7 @@
                 <w:szCs w:val="26"/>
                 <w:lang w:val="vi-VN"/>
               </w:rPr>
-              <w:t xml:space="preserve">tháng </w:t>
+              <w:t xml:space="preserve">năm </w:t>
             </w:r>
             <w:r>
               <w:rPr>
@@ -1853,42 +1907,7 @@
                 <w:szCs w:val="26"/>
                 <w:lang w:val="vi-VN"/>
               </w:rPr>
-              <w:t>1</w:t>
-            </w:r>
-            <w:r>
-              <w:rPr>
-                <w:i/>
-                <w:sz w:val="26"/>
-                <w:szCs w:val="26"/>
-              </w:rPr>
-              <w:t>1</w:t>
-            </w:r>
-            <w:r>
-              <w:rPr>
-                <w:i/>
-                <w:sz w:val="26"/>
-                <w:szCs w:val="26"/>
-                <w:lang w:val="vi-VN"/>
-              </w:rPr>
-              <w:t xml:space="preserve"> </w:t>
-            </w:r>
-            <w:r>
-              <w:rPr>
-                <w:i/>
-                <w:sz w:val="26"/>
-                <w:szCs w:val="26"/>
-                <w:lang w:val="vi-VN"/>
-              </w:rPr>
-              <w:t>năm 2</w:t>
-            </w:r>
-            <w:r>
-              <w:rPr>
-                <w:i/>
-                <w:sz w:val="26"/>
-                <w:szCs w:val="26"/>
-                <w:lang w:val="vi-VN"/>
-              </w:rPr>
-              <w:t>025</w:t>
+              <w:t>2026</w:t>
             </w:r>
           </w:p>
           <w:p>
@@ -1923,7 +1942,6 @@
               <w:rPr>
                 <w:sz w:val="26"/>
                 <w:szCs w:val="26"/>
-                <w:lang w:val="vi-VN"/>
               </w:rPr>
             </w:pPr>
             <w:r>
@@ -1944,7 +1962,6 @@
               <w:rPr>
                 <w:sz w:val="26"/>
                 <w:szCs w:val="26"/>
-                <w:lang w:val="vi-VN"/>
               </w:rPr>
             </w:pPr>
           </w:p>
@@ -1968,52 +1985,83 @@
               </w:tabs>
               <w:jc w:val="center"/>
               <w:rPr>
+                <w:b/>
                 <w:sz w:val="26"/>
                 <w:szCs w:val="26"/>
                 <w:lang w:val="vi-VN"/>
               </w:rPr>
             </w:pPr>
-          </w:p>
-          <w:p>
-            <w:pPr>
-              <w:tabs>
-                <w:tab w:val="center" w:pos="1439"/>
-              </w:tabs>
-              <w:jc w:val="center"/>
-              <w:rPr>
-                <w:sz w:val="26"/>
-                <w:szCs w:val="26"/>
-                <w:lang w:val="vi-VN"/>
-              </w:rPr>
-            </w:pPr>
-          </w:p>
-          <w:p>
-            <w:pPr>
-              <w:tabs>
-                <w:tab w:val="center" w:pos="1439"/>
-              </w:tabs>
-              <w:jc w:val="center"/>
-              <w:rPr>
-                <w:b/>
-                <w:sz w:val="26"/>
-                <w:szCs w:val="26"/>
-                <w:lang w:val="vi-VN"/>
-              </w:rPr>
-            </w:pPr>
-          </w:p>
-          <w:p>
-            <w:pPr>
-              <w:tabs>
-                <w:tab w:val="center" w:pos="1439"/>
-              </w:tabs>
-              <w:jc w:val="center"/>
-              <w:rPr>
-                <w:b/>
-                <w:sz w:val="26"/>
-                <w:szCs w:val="26"/>
-                <w:lang w:val="vi-VN"/>
-              </w:rPr>
-            </w:pPr>
+            <w:r>
+              <w:rPr>
+                <w:b/>
+                <w:noProof/>
+                <w:sz w:val="26"/>
+                <w:szCs w:val="26"/>
+                <w:lang w:val="vi-VN"/>
+              </w:rPr>
+              <w:drawing>
+                <wp:inline distT="0" distB="0" distL="0" distR="0" wp14:anchorId="3C21E06D" wp14:editId="524AD989">
+                  <wp:extent cx="1376042" cy="606102"/>
+                  <wp:effectExtent l="0" t="0" r="0" b="3810"/>
+                  <wp:docPr id="1823741475" name="Picture 3" descr="A signature on a piece of paper&#10;&#10;AI-generated content may be incorrect."/>
+                  <wp:cNvGraphicFramePr>
+                    <a:graphicFrameLocks xmlns:a="http://schemas.openxmlformats.org/drawingml/2006/main" noChangeAspect="1"/>
+                  </wp:cNvGraphicFramePr>
+                  <a:graphic xmlns:a="http://schemas.openxmlformats.org/drawingml/2006/main">
+                    <a:graphicData uri="http://schemas.openxmlformats.org/drawingml/2006/picture">
+                      <pic:pic xmlns:pic="http://schemas.openxmlformats.org/drawingml/2006/picture">
+                        <pic:nvPicPr>
+                          <pic:cNvPr id="1823741475" name="Picture 3" descr="A signature on a piece of paper&#10;&#10;AI-generated content may be incorrect."/>
+                          <pic:cNvPicPr/>
+                        </pic:nvPicPr>
+                        <pic:blipFill rotWithShape="1">
+                          <a:blip r:embed="rId9" cstate="print">
+                            <a:extLst>
+                              <a:ext uri="{BEBA8EAE-BF5A-486C-A8C5-ECC9F3942E4B}">
+                                <a14:imgProps xmlns:a14="http://schemas.microsoft.com/office/drawing/2010/main">
+                                  <a14:imgLayer r:embed="rId10">
+                                    <a14:imgEffect>
+                                      <a14:sharpenSoften amount="50000"/>
+                                    </a14:imgEffect>
+                                    <a14:imgEffect>
+                                      <a14:brightnessContrast bright="31000" contrast="-40000"/>
+                                    </a14:imgEffect>
+                                  </a14:imgLayer>
+                                </a14:imgProps>
+                              </a:ext>
+                              <a:ext uri="{28A0092B-C50C-407E-A947-70E740481C1C}">
+                                <a14:useLocalDpi xmlns:a14="http://schemas.microsoft.com/office/drawing/2010/main" val="0"/>
+                              </a:ext>
+                            </a:extLst>
+                          </a:blip>
+                          <a:srcRect l="5343" t="33047" r="6799" b="28583"/>
+                          <a:stretch>
+                            <a:fillRect/>
+                          </a:stretch>
+                        </pic:blipFill>
+                        <pic:spPr bwMode="auto">
+                          <a:xfrm>
+                            <a:off x="0" y="0"/>
+                            <a:ext cx="1411345" cy="621652"/>
+                          </a:xfrm>
+                          <a:prstGeom prst="rect">
+                            <a:avLst/>
+                          </a:prstGeom>
+                          <a:ln>
+                            <a:noFill/>
+                          </a:ln>
+                          <a:extLst>
+                            <a:ext uri="{53640926-AAD7-44D8-BBD7-CCE9431645EC}">
+                              <a14:shadowObscured xmlns:a14="http://schemas.microsoft.com/office/drawing/2010/main"/>
+                            </a:ext>
+                          </a:extLst>
+                        </pic:spPr>
+                      </pic:pic>
+                    </a:graphicData>
+                  </a:graphic>
+                </wp:inline>
+              </w:drawing>
+            </w:r>
           </w:p>
           <w:p>
             <w:pPr>
@@ -2311,13 +2359,19 @@
             </w:r>
             <w:r>
               <w:rPr>
-                <w:b/>
-                <w:bCs/>
-                <w:sz w:val="26"/>
-                <w:szCs w:val="26"/>
-                <w:lang w:val="vi-VN"/>
-              </w:rPr>
-              <w:t>ứng dụng các</w:t>
+                <w:sz w:val="26"/>
+                <w:szCs w:val="26"/>
+                <w:lang w:val="vi-VN"/>
+              </w:rPr>
+              <w:t xml:space="preserve">ứng dụng các </w:t>
+            </w:r>
+            <w:r>
+              <w:rPr>
+                <w:sz w:val="26"/>
+                <w:szCs w:val="26"/>
+                <w:lang w:val="vi-VN"/>
+              </w:rPr>
+              <w:t>dịch vụ</w:t>
             </w:r>
             <w:r>
               <w:rPr>
@@ -2329,18 +2383,14 @@
             </w:r>
             <w:r>
               <w:rPr>
-                <w:b/>
-                <w:bCs/>
-                <w:sz w:val="26"/>
-                <w:szCs w:val="26"/>
-                <w:lang w:val="vi-VN"/>
-              </w:rPr>
-              <w:t>dịch vụ</w:t>
-            </w:r>
-            <w:r>
-              <w:rPr>
-                <w:b/>
-                <w:bCs/>
+                <w:sz w:val="26"/>
+                <w:szCs w:val="26"/>
+                <w:lang w:val="vi-VN"/>
+              </w:rPr>
+              <w:t>của OpenAI để</w:t>
+            </w:r>
+            <w:r>
+              <w:rPr>
                 <w:sz w:val="26"/>
                 <w:szCs w:val="26"/>
                 <w:lang w:val="vi-VN"/>
@@ -2349,13 +2399,11 @@
             </w:r>
             <w:r>
               <w:rPr>
-                <w:b/>
-                <w:bCs/>
-                <w:sz w:val="26"/>
-                <w:szCs w:val="26"/>
-                <w:lang w:val="vi-VN"/>
-              </w:rPr>
-              <w:t>của OpenAI</w:t>
+                <w:sz w:val="26"/>
+                <w:szCs w:val="26"/>
+                <w:lang w:val="vi-VN"/>
+              </w:rPr>
+              <w:t>xây dựng một hệ thống</w:t>
             </w:r>
             <w:r>
               <w:rPr>
@@ -2367,18 +2415,30 @@
             </w:r>
             <w:r>
               <w:rPr>
-                <w:b/>
-                <w:bCs/>
-                <w:sz w:val="26"/>
-                <w:szCs w:val="26"/>
-                <w:lang w:val="vi-VN"/>
-              </w:rPr>
-              <w:t>để</w:t>
-            </w:r>
-            <w:r>
-              <w:rPr>
-                <w:b/>
-                <w:bCs/>
+                <w:sz w:val="26"/>
+                <w:szCs w:val="26"/>
+                <w:lang w:val="vi-VN"/>
+              </w:rPr>
+              <w:t xml:space="preserve">trả lời câu hỏi </w:t>
+            </w:r>
+            <w:r>
+              <w:rPr>
+                <w:sz w:val="26"/>
+                <w:szCs w:val="26"/>
+                <w:lang w:val="vi-VN"/>
+              </w:rPr>
+              <w:t>cho</w:t>
+            </w:r>
+            <w:r>
+              <w:rPr>
+                <w:sz w:val="26"/>
+                <w:szCs w:val="26"/>
+                <w:lang w:val="vi-VN"/>
+              </w:rPr>
+              <w:t xml:space="preserve"> lĩnh vực</w:t>
+            </w:r>
+            <w:r>
+              <w:rPr>
                 <w:sz w:val="26"/>
                 <w:szCs w:val="26"/>
                 <w:lang w:val="vi-VN"/>
@@ -2387,18 +2447,14 @@
             </w:r>
             <w:r>
               <w:rPr>
-                <w:b/>
-                <w:bCs/>
-                <w:sz w:val="26"/>
-                <w:szCs w:val="26"/>
-                <w:lang w:val="vi-VN"/>
-              </w:rPr>
-              <w:t>xây dựng một hệ thống</w:t>
-            </w:r>
-            <w:r>
-              <w:rPr>
-                <w:b/>
-                <w:bCs/>
+                <w:sz w:val="26"/>
+                <w:szCs w:val="26"/>
+                <w:lang w:val="vi-VN"/>
+              </w:rPr>
+              <w:t>giáo dục</w:t>
+            </w:r>
+            <w:r>
+              <w:rPr>
                 <w:sz w:val="26"/>
                 <w:szCs w:val="26"/>
                 <w:lang w:val="vi-VN"/>
@@ -2407,38 +2463,30 @@
             </w:r>
             <w:r>
               <w:rPr>
-                <w:b/>
-                <w:bCs/>
-                <w:sz w:val="26"/>
-                <w:szCs w:val="26"/>
-                <w:lang w:val="vi-VN"/>
-              </w:rPr>
-              <w:t xml:space="preserve">trả lời câu hỏi </w:t>
-            </w:r>
-            <w:r>
-              <w:rPr>
-                <w:b/>
-                <w:bCs/>
-                <w:sz w:val="26"/>
-                <w:szCs w:val="26"/>
-                <w:lang w:val="vi-VN"/>
-              </w:rPr>
-              <w:t>cho</w:t>
-            </w:r>
-            <w:r>
-              <w:rPr>
-                <w:b/>
-                <w:bCs/>
-                <w:sz w:val="26"/>
-                <w:szCs w:val="26"/>
-                <w:lang w:val="vi-VN"/>
-              </w:rPr>
-              <w:t xml:space="preserve"> lĩnh vực</w:t>
-            </w:r>
-            <w:r>
-              <w:rPr>
-                <w:b/>
-                <w:bCs/>
+                <w:sz w:val="26"/>
+                <w:szCs w:val="26"/>
+                <w:lang w:val="vi-VN"/>
+              </w:rPr>
+              <w:t>giúp</w:t>
+            </w:r>
+            <w:r>
+              <w:rPr>
+                <w:sz w:val="26"/>
+                <w:szCs w:val="26"/>
+                <w:lang w:val="vi-VN"/>
+              </w:rPr>
+              <w:t xml:space="preserve"> giải đáp thắc mắc của </w:t>
+            </w:r>
+            <w:r>
+              <w:rPr>
+                <w:sz w:val="26"/>
+                <w:szCs w:val="26"/>
+                <w:lang w:val="vi-VN"/>
+              </w:rPr>
+              <w:t>học</w:t>
+            </w:r>
+            <w:r>
+              <w:rPr>
                 <w:sz w:val="26"/>
                 <w:szCs w:val="26"/>
                 <w:lang w:val="vi-VN"/>
@@ -2447,13 +2495,27 @@
             </w:r>
             <w:r>
               <w:rPr>
-                <w:b/>
-                <w:bCs/>
-                <w:sz w:val="26"/>
-                <w:szCs w:val="26"/>
-                <w:lang w:val="vi-VN"/>
-              </w:rPr>
-              <w:t>giáo dục</w:t>
+                <w:sz w:val="26"/>
+                <w:szCs w:val="26"/>
+                <w:lang w:val="vi-VN"/>
+              </w:rPr>
+              <w:t>sinh</w:t>
+            </w:r>
+            <w:r>
+              <w:rPr>
+                <w:sz w:val="26"/>
+                <w:szCs w:val="26"/>
+                <w:lang w:val="vi-VN"/>
+              </w:rPr>
+              <w:t xml:space="preserve"> một cách</w:t>
+            </w:r>
+            <w:r>
+              <w:rPr>
+                <w:sz w:val="26"/>
+                <w:szCs w:val="26"/>
+                <w:lang w:val="vi-VN"/>
+              </w:rPr>
+              <w:t xml:space="preserve"> nhanh chóng, kịp thời.</w:t>
             </w:r>
             <w:r>
               <w:rPr>
@@ -2469,23 +2531,23 @@
                 <w:szCs w:val="26"/>
                 <w:lang w:val="vi-VN"/>
               </w:rPr>
-              <w:t>giúp</w:t>
-            </w:r>
-            <w:r>
-              <w:rPr>
-                <w:sz w:val="26"/>
-                <w:szCs w:val="26"/>
-                <w:lang w:val="vi-VN"/>
-              </w:rPr>
-              <w:t xml:space="preserve"> giải đáp thắc mắc của </w:t>
-            </w:r>
-            <w:r>
-              <w:rPr>
-                <w:sz w:val="26"/>
-                <w:szCs w:val="26"/>
-                <w:lang w:val="vi-VN"/>
-              </w:rPr>
-              <w:t>học</w:t>
+              <w:t xml:space="preserve">Hệ thống không chỉ </w:t>
+            </w:r>
+            <w:r>
+              <w:rPr>
+                <w:sz w:val="26"/>
+                <w:szCs w:val="26"/>
+                <w:lang w:val="vi-VN"/>
+              </w:rPr>
+              <w:t xml:space="preserve">đưa ra câu trả lời </w:t>
+            </w:r>
+            <w:r>
+              <w:rPr>
+                <w:sz w:val="26"/>
+                <w:szCs w:val="26"/>
+                <w:lang w:val="vi-VN"/>
+              </w:rPr>
+              <w:t>mà còn</w:t>
             </w:r>
             <w:r>
               <w:rPr>
@@ -2501,23 +2563,15 @@
                 <w:szCs w:val="26"/>
                 <w:lang w:val="vi-VN"/>
               </w:rPr>
-              <w:t>sinh</w:t>
-            </w:r>
-            <w:r>
-              <w:rPr>
-                <w:sz w:val="26"/>
-                <w:szCs w:val="26"/>
-                <w:lang w:val="vi-VN"/>
-              </w:rPr>
-              <w:t xml:space="preserve"> một cách</w:t>
-            </w:r>
-            <w:r>
-              <w:rPr>
-                <w:sz w:val="26"/>
-                <w:szCs w:val="26"/>
-                <w:lang w:val="vi-VN"/>
-              </w:rPr>
-              <w:t xml:space="preserve"> nhanh chóng, kịp thời.</w:t>
+              <w:t xml:space="preserve">cung cấp </w:t>
+            </w:r>
+            <w:r>
+              <w:rPr>
+                <w:sz w:val="26"/>
+                <w:szCs w:val="26"/>
+                <w:lang w:val="vi-VN"/>
+              </w:rPr>
+              <w:t>giải thích chi tiết</w:t>
             </w:r>
             <w:r>
               <w:rPr>
@@ -2533,23 +2587,31 @@
                 <w:szCs w:val="26"/>
                 <w:lang w:val="vi-VN"/>
               </w:rPr>
-              <w:t xml:space="preserve">Hệ thống không chỉ </w:t>
-            </w:r>
-            <w:r>
-              <w:rPr>
-                <w:sz w:val="26"/>
-                <w:szCs w:val="26"/>
-                <w:lang w:val="vi-VN"/>
-              </w:rPr>
-              <w:t xml:space="preserve">đưa ra câu trả lời </w:t>
-            </w:r>
-            <w:r>
-              <w:rPr>
-                <w:sz w:val="26"/>
-                <w:szCs w:val="26"/>
-                <w:lang w:val="vi-VN"/>
-              </w:rPr>
-              <w:t>mà còn</w:t>
+              <w:t xml:space="preserve">từng bước </w:t>
+            </w:r>
+            <w:r>
+              <w:rPr>
+                <w:sz w:val="26"/>
+                <w:szCs w:val="26"/>
+                <w:lang w:val="vi-VN"/>
+              </w:rPr>
+              <w:t>suy luận</w:t>
+            </w:r>
+            <w:r>
+              <w:rPr>
+                <w:sz w:val="26"/>
+                <w:szCs w:val="26"/>
+                <w:lang w:val="vi-VN"/>
+              </w:rPr>
+              <w:t xml:space="preserve"> ra câu trả lời giúp nâng cao độ tin cậy của người dùng vào sự chính xác của hệ thống</w:t>
+            </w:r>
+            <w:r>
+              <w:rPr>
+                <w:sz w:val="26"/>
+                <w:szCs w:val="26"/>
+                <w:lang w:val="vi-VN"/>
+              </w:rPr>
+              <w:t>.</w:t>
             </w:r>
             <w:r>
               <w:rPr>
@@ -2561,22 +2623,68 @@
             </w:r>
             <w:r>
               <w:rPr>
-                <w:sz w:val="26"/>
-                <w:szCs w:val="26"/>
-                <w:lang w:val="vi-VN"/>
-              </w:rPr>
-              <w:t xml:space="preserve">cung cấp </w:t>
-            </w:r>
-            <w:r>
-              <w:rPr>
-                <w:sz w:val="26"/>
-                <w:szCs w:val="26"/>
-                <w:lang w:val="vi-VN"/>
-              </w:rPr>
-              <w:t>giải thích chi tiết</w:t>
-            </w:r>
-            <w:r>
-              <w:rPr>
+                <w:b/>
+                <w:bCs/>
+                <w:sz w:val="26"/>
+                <w:szCs w:val="26"/>
+                <w:lang w:val="vi-VN"/>
+              </w:rPr>
+              <w:t>Bên cạnh đó</w:t>
+            </w:r>
+            <w:r>
+              <w:rPr>
+                <w:b/>
+                <w:bCs/>
+                <w:sz w:val="26"/>
+                <w:szCs w:val="26"/>
+                <w:lang w:val="vi-VN"/>
+              </w:rPr>
+              <w:t xml:space="preserve">, </w:t>
+            </w:r>
+            <w:r>
+              <w:rPr>
+                <w:b/>
+                <w:bCs/>
+                <w:sz w:val="26"/>
+                <w:szCs w:val="26"/>
+                <w:lang w:val="vi-VN"/>
+              </w:rPr>
+              <w:t>đ</w:t>
+            </w:r>
+            <w:r>
+              <w:rPr>
+                <w:b/>
+                <w:bCs/>
+                <w:sz w:val="26"/>
+                <w:szCs w:val="26"/>
+                <w:lang w:val="vi-VN"/>
+              </w:rPr>
+              <w:t xml:space="preserve">ề tài </w:t>
+            </w:r>
+            <w:r>
+              <w:rPr>
+                <w:b/>
+                <w:bCs/>
+                <w:sz w:val="26"/>
+                <w:szCs w:val="26"/>
+                <w:lang w:val="vi-VN"/>
+              </w:rPr>
+              <w:t xml:space="preserve">cũng </w:t>
+            </w:r>
+            <w:r>
+              <w:rPr>
+                <w:b/>
+                <w:bCs/>
+                <w:sz w:val="26"/>
+                <w:szCs w:val="26"/>
+                <w:lang w:val="vi-VN"/>
+              </w:rPr>
+              <w:t>hướng đến việc nghiên cứu</w:t>
+            </w:r>
+            <w:r>
+              <w:rPr>
+                <w:b/>
+                <w:bCs/>
                 <w:sz w:val="26"/>
                 <w:szCs w:val="26"/>
                 <w:lang w:val="vi-VN"/>
@@ -2585,38 +2693,18 @@
             </w:r>
             <w:r>
               <w:rPr>
-                <w:sz w:val="26"/>
-                <w:szCs w:val="26"/>
-                <w:lang w:val="vi-VN"/>
-              </w:rPr>
-              <w:t xml:space="preserve">từng bước </w:t>
-            </w:r>
-            <w:r>
-              <w:rPr>
-                <w:sz w:val="26"/>
-                <w:szCs w:val="26"/>
-                <w:lang w:val="vi-VN"/>
-              </w:rPr>
-              <w:t>suy luận</w:t>
-            </w:r>
-            <w:r>
-              <w:rPr>
-                <w:sz w:val="26"/>
-                <w:szCs w:val="26"/>
-                <w:lang w:val="vi-VN"/>
-              </w:rPr>
-              <w:t xml:space="preserve"> ra câu trả lời giúp nâng cao độ tin cậy của người dùng vào sự chính xác của hệ thống</w:t>
-            </w:r>
-            <w:r>
-              <w:rPr>
-                <w:sz w:val="26"/>
-                <w:szCs w:val="26"/>
-                <w:lang w:val="vi-VN"/>
-              </w:rPr>
-              <w:t>.</w:t>
-            </w:r>
-            <w:r>
-              <w:rPr>
+                <w:b/>
+                <w:bCs/>
+                <w:sz w:val="26"/>
+                <w:szCs w:val="26"/>
+                <w:lang w:val="vi-VN"/>
+              </w:rPr>
+              <w:t>suy luận kết hợp</w:t>
+            </w:r>
+            <w:r>
+              <w:rPr>
+                <w:b/>
+                <w:bCs/>
                 <w:sz w:val="26"/>
                 <w:szCs w:val="26"/>
                 <w:lang w:val="vi-VN"/>
@@ -2631,64 +2719,45 @@
                 <w:szCs w:val="26"/>
                 <w:lang w:val="vi-VN"/>
               </w:rPr>
-              <w:t>Bên cạnh đó</w:t>
-            </w:r>
-            <w:r>
-              <w:rPr>
-                <w:b/>
-                <w:bCs/>
-                <w:sz w:val="26"/>
-                <w:szCs w:val="26"/>
-                <w:lang w:val="vi-VN"/>
-              </w:rPr>
-              <w:t xml:space="preserve">, </w:t>
-            </w:r>
-            <w:r>
-              <w:rPr>
-                <w:b/>
-                <w:bCs/>
-                <w:sz w:val="26"/>
-                <w:szCs w:val="26"/>
-                <w:lang w:val="vi-VN"/>
-              </w:rPr>
-              <w:t>đ</w:t>
-            </w:r>
-            <w:r>
-              <w:rPr>
-                <w:b/>
-                <w:bCs/>
-                <w:sz w:val="26"/>
-                <w:szCs w:val="26"/>
-                <w:lang w:val="vi-VN"/>
-              </w:rPr>
-              <w:t xml:space="preserve">ề tài </w:t>
-            </w:r>
-            <w:r>
-              <w:rPr>
-                <w:b/>
-                <w:bCs/>
-                <w:sz w:val="26"/>
-                <w:szCs w:val="26"/>
-                <w:lang w:val="vi-VN"/>
-              </w:rPr>
-              <w:t xml:space="preserve">cũng </w:t>
-            </w:r>
-            <w:r>
-              <w:rPr>
-                <w:b/>
-                <w:bCs/>
-                <w:sz w:val="26"/>
-                <w:szCs w:val="26"/>
-                <w:lang w:val="vi-VN"/>
-              </w:rPr>
-              <w:t>hướng đến việc nghiên cứu</w:t>
-            </w:r>
-            <w:r>
-              <w:rPr>
-                <w:b/>
-                <w:bCs/>
-                <w:sz w:val="26"/>
-                <w:szCs w:val="26"/>
+              <w:t xml:space="preserve">với </w:t>
+            </w:r>
+            <w:r>
+              <w:rPr>
+                <w:b/>
+                <w:bCs/>
+                <w:sz w:val="26"/>
+                <w:szCs w:val="26"/>
+                <w:lang w:val="vi-VN"/>
+              </w:rPr>
+              <w:t xml:space="preserve">các </w:t>
+            </w:r>
+            <w:r>
+              <w:rPr>
+                <w:b/>
+                <w:bCs/>
+                <w:sz w:val="26"/>
+                <w:szCs w:val="26"/>
+                <w:lang w:val="vi-VN"/>
+              </w:rPr>
+              <w:t>kỹ thu</w:t>
+            </w:r>
+            <w:r>
+              <w:rPr>
+                <w:b/>
+                <w:bCs/>
+                <w:sz w:val="26"/>
+                <w:szCs w:val="26"/>
+                <w:lang w:val="vi-VN"/>
+              </w:rPr>
+              <w:t>ật</w:t>
+            </w:r>
+            <w:r>
+              <w:rPr>
+                <w:b/>
+                <w:bCs/>
+                <w:sz w:val="26"/>
+                <w:szCs w:val="26"/>
+                <w:lang w:val="vi-VN"/>
               </w:rPr>
               <w:t xml:space="preserve"> </w:t>
             </w:r>
@@ -2700,35 +2769,6 @@
                 <w:szCs w:val="26"/>
                 <w:lang w:val="vi-VN"/>
               </w:rPr>
-              <w:t>tích hợp</w:t>
-            </w:r>
-            <w:r>
-              <w:rPr>
-                <w:b/>
-                <w:bCs/>
-                <w:sz w:val="26"/>
-                <w:szCs w:val="26"/>
-                <w:lang w:val="vi-VN"/>
-              </w:rPr>
-              <w:t xml:space="preserve"> các phương pháp</w:t>
-            </w:r>
-            <w:r>
-              <w:rPr>
-                <w:b/>
-                <w:bCs/>
-                <w:sz w:val="26"/>
-                <w:szCs w:val="26"/>
-                <w:lang w:val="vi-VN"/>
-              </w:rPr>
-              <w:t xml:space="preserve"> tích hợp </w:t>
-            </w:r>
-            <w:r>
-              <w:rPr>
-                <w:b/>
-                <w:bCs/>
-                <w:sz w:val="26"/>
-                <w:szCs w:val="26"/>
-              </w:rPr>
               <w:t>S</w:t>
             </w:r>
             <w:r>
@@ -2737,6 +2777,7 @@
                 <w:bCs/>
                 <w:sz w:val="26"/>
                 <w:szCs w:val="26"/>
+                <w:lang w:val="vi-VN"/>
               </w:rPr>
               <w:t xml:space="preserve">ymbolic </w:t>
             </w:r>
@@ -2746,6 +2787,7 @@
                 <w:bCs/>
                 <w:sz w:val="26"/>
                 <w:szCs w:val="26"/>
+                <w:lang w:val="vi-VN"/>
               </w:rPr>
               <w:t>E</w:t>
             </w:r>
@@ -2755,6 +2797,7 @@
                 <w:bCs/>
                 <w:sz w:val="26"/>
                 <w:szCs w:val="26"/>
+                <w:lang w:val="vi-VN"/>
               </w:rPr>
               <w:t>ngine</w:t>
             </w:r>
@@ -2796,17 +2839,57 @@
                 <w:szCs w:val="26"/>
                 <w:lang w:val="vi-VN"/>
               </w:rPr>
-              <w:t>nâng cao khả năng giải thích</w:t>
-            </w:r>
-            <w:r>
-              <w:rPr>
-                <w:b/>
-                <w:bCs/>
-                <w:sz w:val="26"/>
-                <w:szCs w:val="26"/>
-                <w:lang w:val="vi-VN"/>
-              </w:rPr>
-              <w:t xml:space="preserve"> bằng việc suy lu</w:t>
+              <w:t>tăng cường</w:t>
+            </w:r>
+            <w:r>
+              <w:rPr>
+                <w:b/>
+                <w:bCs/>
+                <w:sz w:val="26"/>
+                <w:szCs w:val="26"/>
+                <w:lang w:val="vi-VN"/>
+              </w:rPr>
+              <w:t xml:space="preserve"> khả năng giải thích</w:t>
+            </w:r>
+            <w:r>
+              <w:rPr>
+                <w:b/>
+                <w:bCs/>
+                <w:sz w:val="26"/>
+                <w:szCs w:val="26"/>
+                <w:lang w:val="vi-VN"/>
+              </w:rPr>
+              <w:t xml:space="preserve"> hệ thống</w:t>
+            </w:r>
+            <w:r>
+              <w:rPr>
+                <w:b/>
+                <w:bCs/>
+                <w:sz w:val="26"/>
+                <w:szCs w:val="26"/>
+                <w:lang w:val="vi-VN"/>
+              </w:rPr>
+              <w:t xml:space="preserve"> </w:t>
+            </w:r>
+            <w:r>
+              <w:rPr>
+                <w:b/>
+                <w:bCs/>
+                <w:sz w:val="26"/>
+                <w:szCs w:val="26"/>
+                <w:lang w:val="vi-VN"/>
+              </w:rPr>
+              <w:t>dựa trên biểu diễn tri thức và</w:t>
+            </w:r>
+            <w:r>
+              <w:rPr>
+                <w:b/>
+                <w:bCs/>
+                <w:sz w:val="26"/>
+                <w:szCs w:val="26"/>
+                <w:lang w:val="vi-VN"/>
+              </w:rPr>
+              <w:t xml:space="preserve"> suy lu</w:t>
             </w:r>
             <w:r>
               <w:rPr>
@@ -2826,7 +2909,7 @@
                 <w:szCs w:val="26"/>
                 <w:lang w:val="vi-VN"/>
               </w:rPr>
-              <w:t xml:space="preserve"> dựa trên bản chất kiến thức thay vì </w:t>
+              <w:t xml:space="preserve"> thay vì </w:t>
             </w:r>
             <w:r>
               <w:rPr>
@@ -4022,7 +4105,83 @@
                 <w:szCs w:val="26"/>
                 <w:lang w:val="vi-VN"/>
               </w:rPr>
-              <w:t xml:space="preserve"> vì bản chất suy luận dựa trên mẫu dữ liệu đã học mà không hiểu được bản chất thực sự của kiến thức</w:t>
+              <w:t xml:space="preserve"> vì</w:t>
+            </w:r>
+            <w:r>
+              <w:rPr>
+                <w:b/>
+                <w:bCs/>
+                <w:sz w:val="26"/>
+                <w:szCs w:val="26"/>
+                <w:lang w:val="vi-VN"/>
+              </w:rPr>
+              <w:t xml:space="preserve"> các mô hình này</w:t>
+            </w:r>
+            <w:r>
+              <w:rPr>
+                <w:b/>
+                <w:bCs/>
+                <w:sz w:val="26"/>
+                <w:szCs w:val="26"/>
+                <w:lang w:val="vi-VN"/>
+              </w:rPr>
+              <w:t xml:space="preserve"> </w:t>
+            </w:r>
+            <w:r>
+              <w:rPr>
+                <w:b/>
+                <w:bCs/>
+                <w:sz w:val="26"/>
+                <w:szCs w:val="26"/>
+                <w:lang w:val="vi-VN"/>
+              </w:rPr>
+              <w:t>chủ yếu thực hiện suy luận thống kê</w:t>
+            </w:r>
+            <w:r>
+              <w:rPr>
+                <w:b/>
+                <w:bCs/>
+                <w:sz w:val="26"/>
+                <w:szCs w:val="26"/>
+                <w:lang w:val="vi-VN"/>
+              </w:rPr>
+              <w:t xml:space="preserve"> </w:t>
+            </w:r>
+            <w:r>
+              <w:rPr>
+                <w:b/>
+                <w:bCs/>
+                <w:sz w:val="26"/>
+                <w:szCs w:val="26"/>
+                <w:lang w:val="vi-VN"/>
+              </w:rPr>
+              <w:t>dựa trên mẫu dữ liệu đã học</w:t>
+            </w:r>
+            <w:r>
+              <w:rPr>
+                <w:b/>
+                <w:bCs/>
+                <w:sz w:val="26"/>
+                <w:szCs w:val="26"/>
+                <w:lang w:val="vi-VN"/>
+              </w:rPr>
+              <w:t>,</w:t>
+            </w:r>
+            <w:r>
+              <w:rPr>
+                <w:lang w:val="vi-VN"/>
+              </w:rPr>
+              <w:t xml:space="preserve"> </w:t>
+            </w:r>
+            <w:r>
+              <w:rPr>
+                <w:b/>
+                <w:bCs/>
+                <w:sz w:val="26"/>
+                <w:szCs w:val="26"/>
+                <w:lang w:val="vi-VN"/>
+              </w:rPr>
+              <w:t>chưa phản ánh đầy đủ bản chất và logic của tri thức</w:t>
             </w:r>
             <w:r>
               <w:rPr>
@@ -4042,54 +4201,195 @@
                 <w:szCs w:val="26"/>
                 <w:lang w:val="vi-VN"/>
               </w:rPr>
-              <w:t xml:space="preserve"> Các phương pháp suy luận ký hiệu (symbolic engine) cung cấp khả năng</w:t>
-            </w:r>
-            <w:r>
-              <w:rPr>
-                <w:b/>
-                <w:bCs/>
-                <w:sz w:val="26"/>
-                <w:szCs w:val="26"/>
-                <w:lang w:val="vi-VN"/>
-              </w:rPr>
-              <w:t xml:space="preserve"> diễn và giải</w:t>
-            </w:r>
-            <w:r>
-              <w:rPr>
-                <w:b/>
-                <w:bCs/>
-                <w:sz w:val="26"/>
-                <w:szCs w:val="26"/>
-                <w:lang w:val="vi-VN"/>
-              </w:rPr>
-              <w:t xml:space="preserve"> suy luận dựa trên kiến thức</w:t>
-            </w:r>
-            <w:r>
-              <w:rPr>
-                <w:b/>
-                <w:bCs/>
-                <w:sz w:val="26"/>
-                <w:szCs w:val="26"/>
-                <w:lang w:val="vi-VN"/>
-              </w:rPr>
-              <w:t xml:space="preserve"> được cung cấp là một hướng phát triển hứa hẹn trong việc xây dựng hệ thống có khả năng giải thích. </w:t>
-            </w:r>
-            <w:r>
-              <w:rPr>
-                <w:b/>
-                <w:bCs/>
-                <w:sz w:val="26"/>
-                <w:szCs w:val="26"/>
-                <w:lang w:val="vi-VN"/>
-              </w:rPr>
-              <w:t xml:space="preserve">Việc tích hợp </w:t>
-            </w:r>
-            <w:r>
-              <w:rPr>
-                <w:b/>
-                <w:bCs/>
-                <w:sz w:val="26"/>
-                <w:szCs w:val="26"/>
+              <w:t xml:space="preserve"> </w:t>
+            </w:r>
+            <w:r>
+              <w:rPr>
+                <w:b/>
+                <w:bCs/>
+                <w:sz w:val="26"/>
+                <w:szCs w:val="26"/>
+                <w:lang w:val="vi-VN"/>
+              </w:rPr>
+              <w:t>S</w:t>
+            </w:r>
+            <w:r>
+              <w:rPr>
+                <w:b/>
+                <w:bCs/>
+                <w:sz w:val="26"/>
+                <w:szCs w:val="26"/>
+                <w:lang w:val="vi-VN"/>
+              </w:rPr>
+              <w:t>uy luận ký hiệu (</w:t>
+            </w:r>
+            <w:r>
+              <w:rPr>
+                <w:b/>
+                <w:bCs/>
+                <w:sz w:val="26"/>
+                <w:szCs w:val="26"/>
+                <w:lang w:val="vi-VN"/>
+              </w:rPr>
+              <w:t>S</w:t>
+            </w:r>
+            <w:r>
+              <w:rPr>
+                <w:b/>
+                <w:bCs/>
+                <w:sz w:val="26"/>
+                <w:szCs w:val="26"/>
+                <w:lang w:val="vi-VN"/>
+              </w:rPr>
+              <w:t xml:space="preserve">ymbolic </w:t>
+            </w:r>
+            <w:r>
+              <w:rPr>
+                <w:b/>
+                <w:bCs/>
+                <w:sz w:val="26"/>
+                <w:szCs w:val="26"/>
+                <w:lang w:val="vi-VN"/>
+              </w:rPr>
+              <w:t>Reasoning</w:t>
+            </w:r>
+            <w:r>
+              <w:rPr>
+                <w:b/>
+                <w:bCs/>
+                <w:sz w:val="26"/>
+                <w:szCs w:val="26"/>
+                <w:lang w:val="vi-VN"/>
+              </w:rPr>
+              <w:t xml:space="preserve">) </w:t>
+            </w:r>
+            <w:r>
+              <w:rPr>
+                <w:b/>
+                <w:bCs/>
+                <w:sz w:val="26"/>
+                <w:szCs w:val="26"/>
+                <w:lang w:val="vi-VN"/>
+              </w:rPr>
+              <w:t xml:space="preserve">là </w:t>
+            </w:r>
+            <w:r>
+              <w:rPr>
+                <w:b/>
+                <w:bCs/>
+                <w:sz w:val="26"/>
+                <w:szCs w:val="26"/>
+                <w:lang w:val="vi-VN"/>
+              </w:rPr>
+              <w:t xml:space="preserve">một hướng phát triển hứa hẹn </w:t>
+            </w:r>
+            <w:r>
+              <w:rPr>
+                <w:b/>
+                <w:bCs/>
+                <w:sz w:val="26"/>
+                <w:szCs w:val="26"/>
+                <w:lang w:val="vi-VN"/>
+              </w:rPr>
+              <w:t>dựa trên kiến thức</w:t>
+            </w:r>
+            <w:r>
+              <w:rPr>
+                <w:b/>
+                <w:bCs/>
+                <w:sz w:val="26"/>
+                <w:szCs w:val="26"/>
+                <w:lang w:val="vi-VN"/>
+              </w:rPr>
+              <w:t xml:space="preserve"> dựa trên biễu diễn tri thức </w:t>
+            </w:r>
+            <w:r>
+              <w:rPr>
+                <w:b/>
+                <w:bCs/>
+                <w:sz w:val="26"/>
+                <w:szCs w:val="26"/>
+                <w:lang w:val="vi-VN"/>
+              </w:rPr>
+              <w:t>và</w:t>
+            </w:r>
+            <w:r>
+              <w:rPr>
+                <w:b/>
+                <w:bCs/>
+                <w:sz w:val="26"/>
+                <w:szCs w:val="26"/>
+                <w:lang w:val="vi-VN"/>
+              </w:rPr>
+              <w:t xml:space="preserve"> luật suy diễn</w:t>
+            </w:r>
+            <w:r>
+              <w:rPr>
+                <w:b/>
+                <w:bCs/>
+                <w:sz w:val="26"/>
+                <w:szCs w:val="26"/>
+                <w:lang w:val="vi-VN"/>
+              </w:rPr>
+              <w:t>, từ đó tạo ra lời giải thích rõ ràng</w:t>
+            </w:r>
+            <w:r>
+              <w:rPr>
+                <w:b/>
+                <w:bCs/>
+                <w:sz w:val="26"/>
+                <w:szCs w:val="26"/>
+                <w:lang w:val="vi-VN"/>
+              </w:rPr>
+              <w:t>.</w:t>
+            </w:r>
+            <w:r>
+              <w:rPr>
+                <w:b/>
+                <w:bCs/>
+                <w:sz w:val="26"/>
+                <w:szCs w:val="26"/>
+                <w:lang w:val="vi-VN"/>
+              </w:rPr>
+              <w:t xml:space="preserve"> Tuy nhiên,</w:t>
+            </w:r>
+            <w:r>
+              <w:rPr>
+                <w:b/>
+                <w:bCs/>
+                <w:sz w:val="26"/>
+                <w:szCs w:val="26"/>
+                <w:lang w:val="vi-VN"/>
+              </w:rPr>
+              <w:t xml:space="preserve"> </w:t>
+            </w:r>
+            <w:r>
+              <w:rPr>
+                <w:b/>
+                <w:bCs/>
+                <w:sz w:val="26"/>
+                <w:szCs w:val="26"/>
+                <w:lang w:val="vi-VN"/>
+              </w:rPr>
+              <w:t>v</w:t>
+            </w:r>
+            <w:r>
+              <w:rPr>
+                <w:b/>
+                <w:bCs/>
+                <w:sz w:val="26"/>
+                <w:szCs w:val="26"/>
+                <w:lang w:val="vi-VN"/>
+              </w:rPr>
+              <w:t xml:space="preserve">iệc tích hợp </w:t>
+            </w:r>
+            <w:r>
+              <w:rPr>
+                <w:b/>
+                <w:bCs/>
+                <w:sz w:val="26"/>
+                <w:szCs w:val="26"/>
+                <w:lang w:val="vi-VN"/>
               </w:rPr>
               <w:t>Symbolic Engine</w:t>
             </w:r>
@@ -4101,7 +4401,7 @@
                 <w:szCs w:val="26"/>
                 <w:lang w:val="vi-VN"/>
               </w:rPr>
-              <w:t xml:space="preserve"> mang đến khả năng diễn giải mạnh mẽ nhưng cũng đặt ra</w:t>
+              <w:t xml:space="preserve"> cũng đặt ra</w:t>
             </w:r>
             <w:r>
               <w:rPr>
@@ -4141,7 +4441,17 @@
                 <w:szCs w:val="26"/>
                 <w:lang w:val="vi-VN"/>
               </w:rPr>
-              <w:t>liên quan đến việc</w:t>
+              <w:t>trong</w:t>
+            </w:r>
+            <w:r>
+              <w:rPr>
+                <w:b/>
+                <w:bCs/>
+                <w:sz w:val="26"/>
+                <w:szCs w:val="26"/>
+                <w:lang w:val="vi-VN"/>
+              </w:rPr>
+              <w:t xml:space="preserve"> việc</w:t>
             </w:r>
             <w:r>
               <w:rPr>
@@ -4211,6 +4521,16 @@
                 <w:szCs w:val="26"/>
                 <w:lang w:val="vi-VN"/>
               </w:rPr>
+              <w:t xml:space="preserve"> từ</w:t>
+            </w:r>
+            <w:r>
+              <w:rPr>
+                <w:b/>
+                <w:bCs/>
+                <w:sz w:val="26"/>
+                <w:szCs w:val="26"/>
+                <w:lang w:val="vi-VN"/>
+              </w:rPr>
               <w:t xml:space="preserve"> ngôn ngữ tự nhiên </w:t>
             </w:r>
             <w:r>
@@ -4261,6 +4581,16 @@
                 <w:szCs w:val="26"/>
                 <w:lang w:val="vi-VN"/>
               </w:rPr>
+              <w:t>,</w:t>
+            </w:r>
+            <w:r>
+              <w:rPr>
+                <w:b/>
+                <w:bCs/>
+                <w:sz w:val="26"/>
+                <w:szCs w:val="26"/>
+                <w:lang w:val="vi-VN"/>
+              </w:rPr>
               <w:t xml:space="preserve"> cũng như </w:t>
             </w:r>
             <w:r>
@@ -4301,23 +4631,145 @@
                 <w:szCs w:val="26"/>
                 <w:lang w:val="vi-VN"/>
               </w:rPr>
-              <w:t xml:space="preserve"> trong hệ thống dựa trên </w:t>
-            </w:r>
-            <w:r>
-              <w:rPr>
-                <w:b/>
-                <w:bCs/>
-                <w:sz w:val="26"/>
-                <w:szCs w:val="26"/>
-              </w:rPr>
-              <w:t xml:space="preserve">Symbolic </w:t>
-            </w:r>
-            <w:r>
-              <w:rPr>
-                <w:b/>
-                <w:bCs/>
-                <w:sz w:val="26"/>
-                <w:szCs w:val="26"/>
+              <w:t xml:space="preserve"> </w:t>
+            </w:r>
+            <w:r>
+              <w:rPr>
+                <w:b/>
+                <w:bCs/>
+                <w:sz w:val="26"/>
+                <w:szCs w:val="26"/>
+                <w:lang w:val="vi-VN"/>
+              </w:rPr>
+              <w:t>của</w:t>
+            </w:r>
+            <w:r>
+              <w:rPr>
+                <w:b/>
+                <w:bCs/>
+                <w:sz w:val="26"/>
+                <w:szCs w:val="26"/>
+                <w:lang w:val="vi-VN"/>
+              </w:rPr>
+              <w:t xml:space="preserve"> hệ thống</w:t>
+            </w:r>
+            <w:r>
+              <w:rPr>
+                <w:b/>
+                <w:bCs/>
+                <w:sz w:val="26"/>
+                <w:szCs w:val="26"/>
+                <w:lang w:val="vi-VN"/>
+              </w:rPr>
+              <w:t>.</w:t>
+            </w:r>
+            <w:r>
+              <w:rPr>
+                <w:b/>
+                <w:bCs/>
+                <w:sz w:val="26"/>
+                <w:szCs w:val="26"/>
+                <w:lang w:val="vi-VN"/>
+              </w:rPr>
+              <w:t xml:space="preserve"> </w:t>
+            </w:r>
+            <w:r>
+              <w:rPr>
+                <w:b/>
+                <w:bCs/>
+                <w:sz w:val="26"/>
+                <w:szCs w:val="26"/>
+                <w:lang w:val="vi-VN"/>
+              </w:rPr>
+              <w:t xml:space="preserve">Với lý do đó, đề tài này </w:t>
+            </w:r>
+            <w:r>
+              <w:rPr>
+                <w:b/>
+                <w:bCs/>
+                <w:sz w:val="26"/>
+                <w:szCs w:val="26"/>
+                <w:lang w:val="vi-VN"/>
+              </w:rPr>
+              <w:t xml:space="preserve">cũng </w:t>
+            </w:r>
+            <w:r>
+              <w:rPr>
+                <w:b/>
+                <w:bCs/>
+                <w:sz w:val="26"/>
+                <w:szCs w:val="26"/>
+                <w:lang w:val="vi-VN"/>
+              </w:rPr>
+              <w:t xml:space="preserve">tập trung vào nghiên cứu các giải pháp đề giải quyết </w:t>
+            </w:r>
+            <w:r>
+              <w:rPr>
+                <w:b/>
+                <w:bCs/>
+                <w:sz w:val="26"/>
+                <w:szCs w:val="26"/>
+                <w:lang w:val="vi-VN"/>
+              </w:rPr>
+              <w:t xml:space="preserve">thách thức </w:t>
+            </w:r>
+            <w:r>
+              <w:rPr>
+                <w:b/>
+                <w:bCs/>
+                <w:sz w:val="26"/>
+                <w:szCs w:val="26"/>
+                <w:lang w:val="vi-VN"/>
+              </w:rPr>
+              <w:t>này</w:t>
+            </w:r>
+            <w:r>
+              <w:rPr>
+                <w:b/>
+                <w:bCs/>
+                <w:sz w:val="26"/>
+                <w:szCs w:val="26"/>
+                <w:lang w:val="vi-VN"/>
+              </w:rPr>
+              <w:t xml:space="preserve"> </w:t>
+            </w:r>
+            <w:r>
+              <w:rPr>
+                <w:b/>
+                <w:bCs/>
+                <w:sz w:val="26"/>
+                <w:szCs w:val="26"/>
+                <w:lang w:val="vi-VN"/>
+              </w:rPr>
+              <w:t xml:space="preserve">và ứng dụng để xây dựng hệ thống suy luận kết hợp LLM và </w:t>
+            </w:r>
+            <w:r>
+              <w:rPr>
+                <w:b/>
+                <w:bCs/>
+                <w:sz w:val="26"/>
+                <w:szCs w:val="26"/>
+                <w:lang w:val="vi-VN"/>
+              </w:rPr>
+              <w:t>S</w:t>
+            </w:r>
+            <w:r>
+              <w:rPr>
+                <w:b/>
+                <w:bCs/>
+                <w:sz w:val="26"/>
+                <w:szCs w:val="26"/>
+                <w:lang w:val="vi-VN"/>
+              </w:rPr>
+              <w:t xml:space="preserve">ymbolic </w:t>
+            </w:r>
+            <w:r>
+              <w:rPr>
+                <w:b/>
+                <w:bCs/>
+                <w:sz w:val="26"/>
+                <w:szCs w:val="26"/>
+                <w:lang w:val="vi-VN"/>
               </w:rPr>
               <w:t>E</w:t>
             </w:r>
@@ -4327,67 +4779,9 @@
                 <w:bCs/>
                 <w:sz w:val="26"/>
                 <w:szCs w:val="26"/>
-              </w:rPr>
-              <w:t>ngine</w:t>
-            </w:r>
-            <w:r>
-              <w:rPr>
-                <w:b/>
-                <w:bCs/>
-                <w:sz w:val="26"/>
-                <w:szCs w:val="26"/>
-                <w:lang w:val="vi-VN"/>
-              </w:rPr>
-              <w:t>.</w:t>
-            </w:r>
-            <w:r>
-              <w:rPr>
-                <w:b/>
-                <w:bCs/>
-                <w:sz w:val="26"/>
-                <w:szCs w:val="26"/>
-                <w:lang w:val="vi-VN"/>
-              </w:rPr>
-              <w:t xml:space="preserve"> </w:t>
-            </w:r>
-            <w:r>
-              <w:rPr>
-                <w:b/>
-                <w:bCs/>
-                <w:sz w:val="26"/>
-                <w:szCs w:val="26"/>
-                <w:lang w:val="vi-VN"/>
-              </w:rPr>
-              <w:t xml:space="preserve">Với lý do đó, đề tài này </w:t>
-            </w:r>
-            <w:r>
-              <w:rPr>
-                <w:b/>
-                <w:bCs/>
-                <w:sz w:val="26"/>
-                <w:szCs w:val="26"/>
-                <w:lang w:val="vi-VN"/>
-              </w:rPr>
-              <w:t xml:space="preserve">cũng </w:t>
-            </w:r>
-            <w:r>
-              <w:rPr>
-                <w:b/>
-                <w:bCs/>
-                <w:sz w:val="26"/>
-                <w:szCs w:val="26"/>
-                <w:lang w:val="vi-VN"/>
-              </w:rPr>
-              <w:t xml:space="preserve">tập trung vào nghiên cứu các giải pháp đề giải quyết khoảng cách biểu diễn ngôn ngữ tự nhiên sang ngôn ngữ ký hiệu và ứng dụng để xây dựng hệ thống suy luận kết hợp LLM và </w:t>
-            </w:r>
-            <w:r>
-              <w:rPr>
-                <w:b/>
-                <w:bCs/>
-                <w:sz w:val="26"/>
-                <w:szCs w:val="26"/>
-              </w:rPr>
-              <w:t>symbolic engine.</w:t>
+                <w:lang w:val="vi-VN"/>
+              </w:rPr>
+              <w:t>ngine.</w:t>
             </w:r>
           </w:p>
           <w:p>
@@ -4942,6 +5336,7 @@
                 <w:bCs/>
                 <w:sz w:val="26"/>
                 <w:szCs w:val="26"/>
+                <w:lang w:val="vi-VN"/>
               </w:rPr>
               <w:t>S</w:t>
             </w:r>
@@ -4951,6 +5346,7 @@
                 <w:bCs/>
                 <w:sz w:val="26"/>
                 <w:szCs w:val="26"/>
+                <w:lang w:val="vi-VN"/>
               </w:rPr>
               <w:t xml:space="preserve">ymbolic </w:t>
             </w:r>
@@ -4960,6 +5356,7 @@
                 <w:bCs/>
                 <w:sz w:val="26"/>
                 <w:szCs w:val="26"/>
+                <w:lang w:val="vi-VN"/>
               </w:rPr>
               <w:t>E</w:t>
             </w:r>
@@ -4969,6 +5366,7 @@
                 <w:bCs/>
                 <w:sz w:val="26"/>
                 <w:szCs w:val="26"/>
+                <w:lang w:val="vi-VN"/>
               </w:rPr>
               <w:t>ngine</w:t>
             </w:r>
@@ -5068,7 +5466,23 @@
                 <w:szCs w:val="26"/>
                 <w:lang w:val="vi-VN"/>
               </w:rPr>
-              <w:t xml:space="preserve"> chất kiến thức</w:t>
+              <w:t xml:space="preserve"> </w:t>
+            </w:r>
+            <w:r>
+              <w:rPr>
+                <w:sz w:val="26"/>
+                <w:szCs w:val="26"/>
+                <w:lang w:val="vi-VN"/>
+              </w:rPr>
+              <w:t xml:space="preserve">bản </w:t>
+            </w:r>
+            <w:r>
+              <w:rPr>
+                <w:sz w:val="26"/>
+                <w:szCs w:val="26"/>
+                <w:lang w:val="vi-VN"/>
+              </w:rPr>
+              <w:t>chất kiến thức</w:t>
             </w:r>
             <w:r>
               <w:rPr>
@@ -5363,6 +5777,7 @@
                 <w:bCs/>
                 <w:sz w:val="26"/>
                 <w:szCs w:val="26"/>
+                <w:lang w:val="vi-VN"/>
               </w:rPr>
               <w:t>S</w:t>
             </w:r>
@@ -5372,6 +5787,7 @@
                 <w:bCs/>
                 <w:sz w:val="26"/>
                 <w:szCs w:val="26"/>
+                <w:lang w:val="vi-VN"/>
               </w:rPr>
               <w:t xml:space="preserve">ymbolic </w:t>
             </w:r>
@@ -5381,6 +5797,7 @@
                 <w:bCs/>
                 <w:sz w:val="26"/>
                 <w:szCs w:val="26"/>
+                <w:lang w:val="vi-VN"/>
               </w:rPr>
               <w:t>E</w:t>
             </w:r>
@@ -5390,6 +5807,7 @@
                 <w:bCs/>
                 <w:sz w:val="26"/>
                 <w:szCs w:val="26"/>
+                <w:lang w:val="vi-VN"/>
               </w:rPr>
               <w:t>ngine</w:t>
             </w:r>
@@ -5441,29 +5859,7 @@
                 <w:szCs w:val="26"/>
                 <w:lang w:val="vi-VN"/>
               </w:rPr>
-              <w:t xml:space="preserve">bộ dữ liệu XAI </w:t>
-            </w:r>
-            <w:proofErr w:type="spellStart"/>
-            <w:r>
-              <w:rPr>
-                <w:b/>
-                <w:bCs/>
-                <w:sz w:val="26"/>
-                <w:szCs w:val="26"/>
-                <w:lang w:val="vi-VN"/>
-              </w:rPr>
-              <w:t>Challenge</w:t>
-            </w:r>
-            <w:proofErr w:type="spellEnd"/>
-            <w:r>
-              <w:rPr>
-                <w:b/>
-                <w:bCs/>
-                <w:sz w:val="26"/>
-                <w:szCs w:val="26"/>
-                <w:lang w:val="vi-VN"/>
-              </w:rPr>
-              <w:t xml:space="preserve"> TRNS-AI@IJCNN25</w:t>
+              <w:t>bộ dữ liệu XAI Challenge TRNS-AI@IJCNN25</w:t>
             </w:r>
             <w:r>
               <w:rPr>
@@ -6045,20 +6441,15 @@
               <w:rPr>
                 <w:sz w:val="26"/>
                 <w:szCs w:val="26"/>
-              </w:rPr>
-              <w:t>Regular Expression</w:t>
-            </w:r>
-            <w:r>
-              <w:rPr>
-                <w:sz w:val="26"/>
-                <w:szCs w:val="26"/>
-              </w:rPr>
-              <w:t xml:space="preserve">, </w:t>
-            </w:r>
-            <w:r>
-              <w:rPr>
-                <w:sz w:val="26"/>
-                <w:szCs w:val="26"/>
+                <w:lang w:val="vi-VN"/>
+              </w:rPr>
+              <w:t xml:space="preserve">Regular Expression, </w:t>
+            </w:r>
+            <w:r>
+              <w:rPr>
+                <w:sz w:val="26"/>
+                <w:szCs w:val="26"/>
+                <w:lang w:val="vi-VN"/>
               </w:rPr>
               <w:t>Mathpix</w:t>
             </w:r>
@@ -6066,6 +6457,7 @@
               <w:rPr>
                 <w:sz w:val="26"/>
                 <w:szCs w:val="26"/>
+                <w:lang w:val="vi-VN"/>
               </w:rPr>
               <w:t>,..</w:t>
             </w:r>
@@ -6073,6 +6465,7 @@
               <w:rPr>
                 <w:sz w:val="26"/>
                 <w:szCs w:val="26"/>
+                <w:lang w:val="vi-VN"/>
               </w:rPr>
               <w:t xml:space="preserve"> </w:t>
             </w:r>
@@ -6848,7 +7241,6 @@
               </w:rPr>
               <w:t xml:space="preserve">khung </w:t>
             </w:r>
-            <w:proofErr w:type="spellStart"/>
             <w:r>
               <w:rPr>
                 <w:i/>
@@ -6859,7 +7251,6 @@
               </w:rPr>
               <w:t>OpenAI</w:t>
             </w:r>
-            <w:proofErr w:type="spellEnd"/>
             <w:r>
               <w:rPr>
                 <w:i/>
@@ -6990,15 +7381,7 @@
                 <w:szCs w:val="26"/>
                 <w:lang w:val="vi-VN"/>
               </w:rPr>
-              <w:t xml:space="preserve"> </w:t>
-            </w:r>
-            <w:r>
-              <w:rPr>
-                <w:sz w:val="26"/>
-                <w:szCs w:val="26"/>
-                <w:lang w:val="vi-VN"/>
-              </w:rPr>
-              <w:t>của học viên</w:t>
+              <w:t xml:space="preserve"> của học viên</w:t>
             </w:r>
             <w:r>
               <w:rPr>
@@ -7366,6 +7749,7 @@
               <w:rPr>
                 <w:sz w:val="26"/>
                 <w:szCs w:val="26"/>
+                <w:lang w:val="vi-VN"/>
               </w:rPr>
               <w:t>Symbolic engine</w:t>
             </w:r>
@@ -7630,6 +8014,7 @@
                 <w:bCs/>
                 <w:sz w:val="26"/>
                 <w:szCs w:val="26"/>
+                <w:lang w:val="vi-VN"/>
               </w:rPr>
               <w:t>S</w:t>
             </w:r>
@@ -7639,6 +8024,7 @@
                 <w:bCs/>
                 <w:sz w:val="26"/>
                 <w:szCs w:val="26"/>
+                <w:lang w:val="vi-VN"/>
               </w:rPr>
               <w:t xml:space="preserve">ymbolic </w:t>
             </w:r>
@@ -7648,6 +8034,7 @@
                 <w:bCs/>
                 <w:sz w:val="26"/>
                 <w:szCs w:val="26"/>
+                <w:lang w:val="vi-VN"/>
               </w:rPr>
               <w:t>E</w:t>
             </w:r>
@@ -7657,6 +8044,7 @@
                 <w:bCs/>
                 <w:sz w:val="26"/>
                 <w:szCs w:val="26"/>
+                <w:lang w:val="vi-VN"/>
               </w:rPr>
               <w:t>ngine</w:t>
             </w:r>
@@ -7740,6 +8128,7 @@
                 <w:iCs/>
                 <w:sz w:val="26"/>
                 <w:szCs w:val="26"/>
+                <w:lang w:val="vi-VN"/>
               </w:rPr>
               <w:t>Challenge</w:t>
             </w:r>
@@ -7865,7 +8254,15 @@
                 <w:szCs w:val="26"/>
                 <w:lang w:val="vi-VN"/>
               </w:rPr>
-              <w:t>Tìm hiểu và tích hợp</w:t>
+              <w:t>Nghiên cứu t</w:t>
+            </w:r>
+            <w:r>
+              <w:rPr>
+                <w:sz w:val="26"/>
+                <w:szCs w:val="26"/>
+                <w:lang w:val="vi-VN"/>
+              </w:rPr>
+              <w:t>ích hợp</w:t>
             </w:r>
             <w:r>
               <w:rPr>
@@ -7881,6 +8278,14 @@
                 <w:szCs w:val="26"/>
                 <w:lang w:val="vi-VN"/>
               </w:rPr>
+              <w:t xml:space="preserve"> (như</w:t>
+            </w:r>
+            <w:r>
+              <w:rPr>
+                <w:sz w:val="26"/>
+                <w:szCs w:val="26"/>
+                <w:lang w:val="vi-VN"/>
+              </w:rPr>
               <w:t xml:space="preserve"> </w:t>
             </w:r>
             <w:r>
@@ -7891,7 +8296,6 @@
               </w:rPr>
               <w:t xml:space="preserve">Z3 </w:t>
             </w:r>
-            <w:proofErr w:type="spellStart"/>
             <w:r>
               <w:rPr>
                 <w:sz w:val="26"/>
@@ -7900,30 +8304,23 @@
               </w:rPr>
               <w:t>Solver</w:t>
             </w:r>
-            <w:proofErr w:type="spellEnd"/>
-            <w:r>
-              <w:rPr>
-                <w:sz w:val="26"/>
-                <w:szCs w:val="26"/>
-                <w:lang w:val="vi-VN"/>
-              </w:rPr>
-              <w:t xml:space="preserve"> để tăng </w:t>
-            </w:r>
-            <w:r>
-              <w:rPr>
-                <w:sz w:val="26"/>
-                <w:szCs w:val="26"/>
-                <w:lang w:val="vi-VN"/>
-              </w:rPr>
-              <w:t>hiệu quả</w:t>
-            </w:r>
-            <w:r>
-              <w:rPr>
-                <w:sz w:val="26"/>
-                <w:szCs w:val="26"/>
-                <w:lang w:val="vi-VN"/>
-              </w:rPr>
-              <w:t xml:space="preserve"> diễn giải</w:t>
+            <w:r>
+              <w:rPr>
+                <w:b/>
+                <w:bCs/>
+                <w:sz w:val="26"/>
+                <w:szCs w:val="26"/>
+                <w:lang w:val="vi-VN"/>
+              </w:rPr>
+              <w:t>)</w:t>
+            </w:r>
+            <w:r>
+              <w:rPr>
+                <w:sz w:val="26"/>
+                <w:szCs w:val="26"/>
+                <w:lang w:val="vi-VN"/>
+              </w:rPr>
+              <w:t xml:space="preserve"> để tăng hiệu quả</w:t>
             </w:r>
             <w:r>
               <w:rPr>
@@ -7933,39 +8330,69 @@
               </w:rPr>
               <w:t xml:space="preserve"> </w:t>
             </w:r>
-            <w:proofErr w:type="spellStart"/>
-            <w:r>
-              <w:rPr>
-                <w:sz w:val="26"/>
-                <w:szCs w:val="26"/>
-                <w:lang w:val="vi-VN"/>
-              </w:rPr>
-              <w:t>logic</w:t>
-            </w:r>
-            <w:proofErr w:type="spellEnd"/>
-            <w:r>
-              <w:rPr>
-                <w:sz w:val="26"/>
-                <w:szCs w:val="26"/>
-                <w:lang w:val="vi-VN"/>
-              </w:rPr>
-              <w:t xml:space="preserve"> và</w:t>
-            </w:r>
-            <w:r>
-              <w:rPr>
-                <w:sz w:val="26"/>
-                <w:szCs w:val="26"/>
-                <w:lang w:val="vi-VN"/>
-              </w:rPr>
-              <w:t xml:space="preserve"> suy luận</w:t>
-            </w:r>
-            <w:r>
-              <w:rPr>
-                <w:sz w:val="26"/>
-                <w:szCs w:val="26"/>
-                <w:lang w:val="vi-VN"/>
-              </w:rPr>
-              <w:t xml:space="preserve"> tính toán</w:t>
+            <w:r>
+              <w:rPr>
+                <w:sz w:val="26"/>
+                <w:szCs w:val="26"/>
+                <w:lang w:val="vi-VN"/>
+              </w:rPr>
+              <w:t xml:space="preserve">giải thích theo 2 hướng hoặc dùng làm công cụ suy diễn chính hoặc dùng </w:t>
+            </w:r>
+            <w:r>
+              <w:rPr>
+                <w:sz w:val="26"/>
+                <w:szCs w:val="26"/>
+                <w:lang w:val="vi-VN"/>
+              </w:rPr>
+              <w:t>làm công cụ</w:t>
+            </w:r>
+            <w:r>
+              <w:rPr>
+                <w:sz w:val="26"/>
+                <w:szCs w:val="26"/>
+                <w:lang w:val="vi-VN"/>
+              </w:rPr>
+              <w:t xml:space="preserve"> xác thực </w:t>
+            </w:r>
+            <w:r>
+              <w:rPr>
+                <w:sz w:val="26"/>
+                <w:szCs w:val="26"/>
+                <w:lang w:val="vi-VN"/>
+              </w:rPr>
+              <w:t xml:space="preserve">các bước </w:t>
+            </w:r>
+            <w:r>
+              <w:rPr>
+                <w:sz w:val="26"/>
+                <w:szCs w:val="26"/>
+                <w:lang w:val="vi-VN"/>
+              </w:rPr>
+              <w:t>suy luận</w:t>
+            </w:r>
+            <w:r>
+              <w:rPr>
+                <w:sz w:val="26"/>
+                <w:szCs w:val="26"/>
+                <w:lang w:val="vi-VN"/>
+              </w:rPr>
+              <w:t xml:space="preserve"> </w:t>
+            </w:r>
+            <w:r>
+              <w:rPr>
+                <w:sz w:val="26"/>
+                <w:szCs w:val="26"/>
+                <w:lang w:val="vi-VN"/>
+              </w:rPr>
+              <w:t>riêng lẻ</w:t>
+            </w:r>
+            <w:r>
+              <w:rPr>
+                <w:sz w:val="26"/>
+                <w:szCs w:val="26"/>
+                <w:lang w:val="vi-VN"/>
+              </w:rPr>
+              <w:t xml:space="preserve"> của LLM</w:t>
             </w:r>
             <w:r>
               <w:rPr>
@@ -8065,51 +8492,23 @@
                 <w:szCs w:val="26"/>
                 <w:lang w:val="vi-VN"/>
               </w:rPr>
-              <w:t xml:space="preserve">Tìm hiểu các cơ sở dữ liệu hóa học </w:t>
-            </w:r>
-            <w:proofErr w:type="spellStart"/>
-            <w:r>
-              <w:rPr>
-                <w:sz w:val="26"/>
-                <w:szCs w:val="26"/>
-                <w:lang w:val="vi-VN"/>
-              </w:rPr>
-              <w:t>PubChem</w:t>
-            </w:r>
-            <w:proofErr w:type="spellEnd"/>
-            <w:r>
-              <w:rPr>
-                <w:sz w:val="26"/>
-                <w:szCs w:val="26"/>
-                <w:lang w:val="vi-VN"/>
-              </w:rPr>
-              <w:t xml:space="preserve"> và </w:t>
-            </w:r>
-            <w:proofErr w:type="spellStart"/>
-            <w:r>
-              <w:rPr>
-                <w:sz w:val="26"/>
-                <w:szCs w:val="26"/>
-                <w:lang w:val="vi-VN"/>
-              </w:rPr>
-              <w:t>ChemSpider</w:t>
-            </w:r>
-            <w:proofErr w:type="spellEnd"/>
-            <w:r>
-              <w:rPr>
-                <w:sz w:val="26"/>
-                <w:szCs w:val="26"/>
-                <w:lang w:val="vi-VN"/>
-              </w:rPr>
-              <w:t xml:space="preserve"> và cách truy xuất tri thức hóa học từ các cơ sở dữ liệu đó</w:t>
-            </w:r>
-            <w:r>
-              <w:rPr>
-                <w:sz w:val="26"/>
-                <w:szCs w:val="26"/>
-                <w:lang w:val="vi-VN"/>
-              </w:rPr>
-              <w:t>.</w:t>
+              <w:t>Tìm hiểu các cơ sở dữ liệu hóa học PubChem</w:t>
+            </w:r>
+            <w:r>
+              <w:rPr>
+                <w:sz w:val="26"/>
+                <w:szCs w:val="26"/>
+                <w:lang w:val="vi-VN"/>
+              </w:rPr>
+              <w:t>,</w:t>
+            </w:r>
+            <w:r>
+              <w:rPr>
+                <w:sz w:val="26"/>
+                <w:szCs w:val="26"/>
+                <w:lang w:val="vi-VN"/>
+              </w:rPr>
+              <w:t xml:space="preserve"> ChemSpider và cách truy xuất tri thức hóa học từ các cơ sở dữ liệu đó.</w:t>
             </w:r>
           </w:p>
           <w:p>
@@ -8133,15 +8532,103 @@
                 <w:szCs w:val="26"/>
                 <w:lang w:val="vi-VN"/>
               </w:rPr>
-              <w:t>Thử nghiệm</w:t>
-            </w:r>
-            <w:r>
-              <w:rPr>
-                <w:sz w:val="26"/>
-                <w:szCs w:val="26"/>
-                <w:lang w:val="vi-VN"/>
-              </w:rPr>
-              <w:t xml:space="preserve"> các phương pháp hiệu phân tích câu hỏi hóa học nhằm chọn lọc các khái niệm, chất cần thiết cho việc truy xuất cơ sở tri thức. Từ đó có được các kiến thức cơ sở cho việc suy luận.</w:t>
+              <w:t>T</w:t>
+            </w:r>
+            <w:r>
+              <w:rPr>
+                <w:sz w:val="26"/>
+                <w:szCs w:val="26"/>
+                <w:lang w:val="vi-VN"/>
+              </w:rPr>
+              <w:t>hử nghiệm</w:t>
+            </w:r>
+            <w:r>
+              <w:rPr>
+                <w:sz w:val="26"/>
+                <w:szCs w:val="26"/>
+                <w:lang w:val="vi-VN"/>
+              </w:rPr>
+              <w:t xml:space="preserve"> các phương pháp phân tích câu hỏi </w:t>
+            </w:r>
+            <w:r>
+              <w:rPr>
+                <w:sz w:val="26"/>
+                <w:szCs w:val="26"/>
+                <w:lang w:val="vi-VN"/>
+              </w:rPr>
+              <w:t>(</w:t>
+            </w:r>
+            <w:r>
+              <w:rPr>
+                <w:sz w:val="26"/>
+                <w:szCs w:val="26"/>
+                <w:lang w:val="vi-VN"/>
+              </w:rPr>
+              <w:t>nhằm chọn lọc các khái niệm, chất</w:t>
+            </w:r>
+            <w:r>
+              <w:rPr>
+                <w:sz w:val="26"/>
+                <w:szCs w:val="26"/>
+                <w:lang w:val="vi-VN"/>
+              </w:rPr>
+              <w:t xml:space="preserve"> hóa học</w:t>
+            </w:r>
+            <w:r>
+              <w:rPr>
+                <w:sz w:val="26"/>
+                <w:szCs w:val="26"/>
+                <w:lang w:val="vi-VN"/>
+              </w:rPr>
+              <w:t xml:space="preserve"> cần </w:t>
+            </w:r>
+            <w:r>
+              <w:rPr>
+                <w:sz w:val="26"/>
+                <w:szCs w:val="26"/>
+                <w:lang w:val="vi-VN"/>
+              </w:rPr>
+              <w:t>thiết)</w:t>
+            </w:r>
+            <w:r>
+              <w:rPr>
+                <w:sz w:val="26"/>
+                <w:szCs w:val="26"/>
+                <w:lang w:val="vi-VN"/>
+              </w:rPr>
+              <w:t xml:space="preserve"> </w:t>
+            </w:r>
+            <w:r>
+              <w:rPr>
+                <w:sz w:val="26"/>
+                <w:szCs w:val="26"/>
+                <w:lang w:val="vi-VN"/>
+              </w:rPr>
+              <w:t>và</w:t>
+            </w:r>
+            <w:r>
+              <w:rPr>
+                <w:sz w:val="26"/>
+                <w:szCs w:val="26"/>
+                <w:lang w:val="vi-VN"/>
+              </w:rPr>
+              <w:t xml:space="preserve"> truy xuất cơ sở tri thức</w:t>
+            </w:r>
+            <w:r>
+              <w:rPr>
+                <w:sz w:val="26"/>
+                <w:szCs w:val="26"/>
+                <w:lang w:val="vi-VN"/>
+              </w:rPr>
+              <w:t xml:space="preserve"> để có</w:t>
+            </w:r>
+            <w:r>
+              <w:rPr>
+                <w:sz w:val="26"/>
+                <w:szCs w:val="26"/>
+                <w:lang w:val="vi-VN"/>
+              </w:rPr>
+              <w:t xml:space="preserve"> kiến thức cơ sở cho việc suy luận.</w:t>
             </w:r>
           </w:p>
           <w:p>
@@ -8165,15 +8652,103 @@
                 <w:szCs w:val="26"/>
                 <w:lang w:val="vi-VN"/>
               </w:rPr>
-              <w:t>Nghiên cứu và thử nghiệm các phương pháp dựa trên truy xuất tăng cường để đảm bảo mô hình có được sự nhất quán về khái niệm khi ánh xạ từ ngôn ngữ tự nhiên sang ngôn ngữ ký hiệu</w:t>
-            </w:r>
-            <w:r>
-              <w:rPr>
-                <w:sz w:val="26"/>
-                <w:szCs w:val="26"/>
-                <w:lang w:val="vi-VN"/>
-              </w:rPr>
-              <w:t>.</w:t>
+              <w:t>Đ</w:t>
+            </w:r>
+            <w:r>
+              <w:rPr>
+                <w:sz w:val="26"/>
+                <w:szCs w:val="26"/>
+                <w:lang w:val="vi-VN"/>
+              </w:rPr>
+              <w:t>ánh giá</w:t>
+            </w:r>
+            <w:r>
+              <w:rPr>
+                <w:sz w:val="26"/>
+                <w:szCs w:val="26"/>
+                <w:lang w:val="vi-VN"/>
+              </w:rPr>
+              <w:t xml:space="preserve"> các phương pháp ánh xạ từ ngôn ngữ tự nhiên sang ngôn ngữ ký hiệu</w:t>
+            </w:r>
+            <w:r>
+              <w:rPr>
+                <w:sz w:val="26"/>
+                <w:szCs w:val="26"/>
+                <w:lang w:val="vi-VN"/>
+              </w:rPr>
+              <w:t xml:space="preserve"> và t</w:t>
+            </w:r>
+            <w:r>
+              <w:rPr>
+                <w:sz w:val="26"/>
+                <w:szCs w:val="26"/>
+                <w:lang w:val="vi-VN"/>
+              </w:rPr>
+              <w:t>ích hợp công cụ suy luận ký hiệu</w:t>
+            </w:r>
+            <w:r>
+              <w:rPr>
+                <w:sz w:val="26"/>
+                <w:szCs w:val="26"/>
+                <w:lang w:val="vi-VN"/>
+              </w:rPr>
+              <w:t xml:space="preserve"> tương tự như cách trên bộ dữ liệu quy chế đào tạo. Phân tích</w:t>
+            </w:r>
+            <w:r>
+              <w:rPr>
+                <w:sz w:val="26"/>
+                <w:szCs w:val="26"/>
+                <w:lang w:val="vi-VN"/>
+              </w:rPr>
+              <w:t xml:space="preserve"> và </w:t>
+            </w:r>
+            <w:r>
+              <w:rPr>
+                <w:sz w:val="26"/>
+                <w:szCs w:val="26"/>
+                <w:lang w:val="vi-VN"/>
+              </w:rPr>
+              <w:t>đề xuất</w:t>
+            </w:r>
+            <w:r>
+              <w:rPr>
+                <w:sz w:val="26"/>
+                <w:szCs w:val="26"/>
+                <w:lang w:val="vi-VN"/>
+              </w:rPr>
+              <w:t xml:space="preserve"> điều chỉnh</w:t>
+            </w:r>
+            <w:r>
+              <w:rPr>
+                <w:sz w:val="26"/>
+                <w:szCs w:val="26"/>
+                <w:lang w:val="vi-VN"/>
+              </w:rPr>
+              <w:t xml:space="preserve"> phù hợp</w:t>
+            </w:r>
+            <w:r>
+              <w:rPr>
+                <w:sz w:val="26"/>
+                <w:szCs w:val="26"/>
+                <w:lang w:val="vi-VN"/>
+              </w:rPr>
+              <w:t xml:space="preserve"> </w:t>
+            </w:r>
+            <w:r>
+              <w:rPr>
+                <w:sz w:val="26"/>
+                <w:szCs w:val="26"/>
+                <w:lang w:val="vi-VN"/>
+              </w:rPr>
+              <w:t>trên bộ dữ liệu câu hỏi Hóa Học trung học phổ thông</w:t>
+            </w:r>
+            <w:r>
+              <w:rPr>
+                <w:sz w:val="26"/>
+                <w:szCs w:val="26"/>
+                <w:lang w:val="vi-VN"/>
+              </w:rPr>
+              <w:t xml:space="preserve">. </w:t>
             </w:r>
           </w:p>
           <w:p>
@@ -8197,110 +8772,6 @@
                 <w:szCs w:val="26"/>
                 <w:lang w:val="vi-VN"/>
               </w:rPr>
-              <w:t>Đề xuất và thử</w:t>
-            </w:r>
-            <w:r>
-              <w:rPr>
-                <w:sz w:val="26"/>
-                <w:szCs w:val="26"/>
-                <w:lang w:val="vi-VN"/>
-              </w:rPr>
-              <w:t xml:space="preserve"> nghiệm các phương pháp</w:t>
-            </w:r>
-            <w:r>
-              <w:rPr>
-                <w:sz w:val="26"/>
-                <w:szCs w:val="26"/>
-                <w:lang w:val="vi-VN"/>
-              </w:rPr>
-              <w:t xml:space="preserve"> </w:t>
-            </w:r>
-            <w:r>
-              <w:rPr>
-                <w:sz w:val="26"/>
-                <w:szCs w:val="26"/>
-                <w:lang w:val="vi-VN"/>
-              </w:rPr>
-              <w:t>xử lý</w:t>
-            </w:r>
-            <w:r>
-              <w:rPr>
-                <w:sz w:val="26"/>
-                <w:szCs w:val="26"/>
-                <w:lang w:val="vi-VN"/>
-              </w:rPr>
-              <w:t xml:space="preserve"> </w:t>
-            </w:r>
-            <w:r>
-              <w:rPr>
-                <w:sz w:val="26"/>
-                <w:szCs w:val="26"/>
-                <w:lang w:val="vi-VN"/>
-              </w:rPr>
-              <w:t>kết hợp</w:t>
-            </w:r>
-            <w:r>
-              <w:rPr>
-                <w:sz w:val="26"/>
-                <w:szCs w:val="26"/>
-                <w:lang w:val="vi-VN"/>
-              </w:rPr>
-              <w:t xml:space="preserve"> trong trường hợp </w:t>
-            </w:r>
-            <w:r>
-              <w:rPr>
-                <w:sz w:val="26"/>
-                <w:szCs w:val="26"/>
-                <w:lang w:val="vi-VN"/>
-              </w:rPr>
-              <w:t>khác</w:t>
-            </w:r>
-            <w:r>
-              <w:rPr>
-                <w:sz w:val="26"/>
-                <w:szCs w:val="26"/>
-                <w:lang w:val="vi-VN"/>
-              </w:rPr>
-              <w:t xml:space="preserve"> </w:t>
-            </w:r>
-            <w:r>
-              <w:rPr>
-                <w:sz w:val="26"/>
-                <w:szCs w:val="26"/>
-                <w:lang w:val="vi-VN"/>
-              </w:rPr>
-              <w:t>như cần mở rộng thêm tri thức để suy luận</w:t>
-            </w:r>
-            <w:r>
-              <w:rPr>
-                <w:sz w:val="26"/>
-                <w:szCs w:val="26"/>
-                <w:lang w:val="vi-VN"/>
-              </w:rPr>
-              <w:t xml:space="preserve">. </w:t>
-            </w:r>
-          </w:p>
-          <w:p>
-            <w:pPr>
-              <w:pStyle w:val="ListParagraph"/>
-              <w:numPr>
-                <w:ilvl w:val="1"/>
-                <w:numId w:val="9"/>
-              </w:numPr>
-              <w:spacing w:line="360" w:lineRule="auto"/>
-              <w:ind w:left="1314"/>
-              <w:rPr>
-                <w:sz w:val="26"/>
-                <w:szCs w:val="26"/>
-                <w:lang w:val="vi-VN"/>
-              </w:rPr>
-            </w:pPr>
-            <w:r>
-              <w:rPr>
-                <w:sz w:val="26"/>
-                <w:szCs w:val="26"/>
-                <w:lang w:val="vi-VN"/>
-              </w:rPr>
               <w:t xml:space="preserve">Đánh giá </w:t>
             </w:r>
             <w:r>
@@ -8309,68 +8780,15 @@
                 <w:szCs w:val="26"/>
                 <w:lang w:val="vi-VN"/>
               </w:rPr>
-              <w:t>so sánh kết quả với phương pháp dựa đơn thuần trên LLM theo độ đo</w:t>
-            </w:r>
-            <w:r>
-              <w:rPr>
-                <w:sz w:val="26"/>
-                <w:szCs w:val="26"/>
-                <w:lang w:val="vi-VN"/>
-              </w:rPr>
-              <w:t xml:space="preserve"> như</w:t>
-            </w:r>
-            <w:r>
-              <w:rPr>
-                <w:sz w:val="26"/>
-                <w:szCs w:val="26"/>
-                <w:lang w:val="vi-VN"/>
-              </w:rPr>
-              <w:t xml:space="preserve"> </w:t>
-            </w:r>
-            <w:r>
-              <w:rPr>
-                <w:sz w:val="26"/>
-                <w:szCs w:val="26"/>
-              </w:rPr>
-              <w:t>accuracy</w:t>
-            </w:r>
-            <w:r>
-              <w:rPr>
-                <w:sz w:val="26"/>
-                <w:szCs w:val="26"/>
-                <w:lang w:val="vi-VN"/>
-              </w:rPr>
-              <w:t xml:space="preserve"> và các độ đo lời giải thích </w:t>
-            </w:r>
-            <w:r>
-              <w:rPr>
-                <w:sz w:val="26"/>
-                <w:szCs w:val="26"/>
-              </w:rPr>
-              <w:t>Fidelity</w:t>
-            </w:r>
-            <w:r>
-              <w:rPr>
-                <w:sz w:val="26"/>
-                <w:szCs w:val="26"/>
-                <w:lang w:val="vi-VN"/>
-              </w:rPr>
-              <w:t xml:space="preserve"> và</w:t>
-            </w:r>
-            <w:r>
-              <w:rPr>
-                <w:sz w:val="26"/>
-                <w:szCs w:val="26"/>
-              </w:rPr>
-              <w:t xml:space="preserve"> Stability</w:t>
-            </w:r>
-            <w:r>
-              <w:rPr>
-                <w:sz w:val="26"/>
-                <w:szCs w:val="26"/>
-                <w:lang w:val="vi-VN"/>
-              </w:rPr>
-              <w:t>.</w:t>
+              <w:t xml:space="preserve">và </w:t>
+            </w:r>
+            <w:r>
+              <w:rPr>
+                <w:sz w:val="26"/>
+                <w:szCs w:val="26"/>
+                <w:lang w:val="vi-VN"/>
+              </w:rPr>
+              <w:t>so sánh kết quả với phương pháp dựa đơn thuần trên LLM.</w:t>
             </w:r>
           </w:p>
           <w:p>
@@ -8502,10 +8920,22 @@
                 <w:lang w:val="vi-VN"/>
               </w:rPr>
               <w:lastRenderedPageBreak/>
-              <w:t>Một k</w:t>
-            </w:r>
-            <w:r>
-              <w:rPr>
+              <w:t xml:space="preserve">Một </w:t>
+            </w:r>
+            <w:r>
+              <w:rPr>
+                <w:b/>
+                <w:bCs/>
+                <w:sz w:val="26"/>
+                <w:szCs w:val="26"/>
+                <w:lang w:val="vi-VN"/>
+              </w:rPr>
+              <w:t>k</w:t>
+            </w:r>
+            <w:r>
+              <w:rPr>
+                <w:b/>
+                <w:bCs/>
                 <w:sz w:val="26"/>
                 <w:szCs w:val="26"/>
                 <w:lang w:val="vi-VN"/>
@@ -8514,6 +8944,8 @@
             </w:r>
             <w:r>
               <w:rPr>
+                <w:b/>
+                <w:bCs/>
                 <w:sz w:val="26"/>
                 <w:szCs w:val="26"/>
                 <w:lang w:val="vi-VN"/>
@@ -8522,36 +8954,28 @@
             </w:r>
             <w:r>
               <w:rPr>
-                <w:sz w:val="26"/>
-                <w:szCs w:val="26"/>
+                <w:b/>
+                <w:bCs/>
+                <w:sz w:val="26"/>
+                <w:szCs w:val="26"/>
+                <w:lang w:val="vi-VN"/>
               </w:rPr>
               <w:t>OpenAI</w:t>
             </w:r>
             <w:r>
               <w:rPr>
-                <w:sz w:val="26"/>
-                <w:szCs w:val="26"/>
-                <w:lang w:val="vi-VN"/>
-              </w:rPr>
-              <w:t xml:space="preserve"> (</w:t>
-            </w:r>
-            <w:r>
-              <w:rPr>
-                <w:sz w:val="26"/>
-                <w:szCs w:val="26"/>
-              </w:rPr>
-              <w:t>framework</w:t>
-            </w:r>
-            <w:r>
-              <w:rPr>
-                <w:sz w:val="26"/>
-                <w:szCs w:val="26"/>
-                <w:lang w:val="vi-VN"/>
-              </w:rPr>
-              <w:t>)</w:t>
-            </w:r>
-            <w:r>
-              <w:rPr>
+                <w:b/>
+                <w:bCs/>
+                <w:sz w:val="26"/>
+                <w:szCs w:val="26"/>
+                <w:lang w:val="vi-VN"/>
+              </w:rPr>
+              <w:t xml:space="preserve"> (framework)</w:t>
+            </w:r>
+            <w:r>
+              <w:rPr>
+                <w:b/>
+                <w:bCs/>
                 <w:sz w:val="26"/>
                 <w:szCs w:val="26"/>
                 <w:lang w:val="vi-VN"/>
@@ -8560,14 +8984,8 @@
             </w:r>
             <w:r>
               <w:rPr>
-                <w:sz w:val="26"/>
-                <w:szCs w:val="26"/>
-                <w:lang w:val="vi-VN"/>
-              </w:rPr>
-              <w:t xml:space="preserve">làm </w:t>
-            </w:r>
-            <w:r>
-              <w:rPr>
+                <w:b/>
+                <w:bCs/>
                 <w:sz w:val="26"/>
                 <w:szCs w:val="26"/>
                 <w:lang w:val="vi-VN"/>
@@ -8832,7 +9250,7 @@
               </w:rPr>
               <w:t xml:space="preserve">. </w:t>
             </w:r>
-            <w:hyperlink r:id="rId8" w:history="1">
+            <w:hyperlink r:id="rId11" w:history="1">
               <w:r>
                 <w:rPr>
                   <w:rStyle w:val="Hyperlink"/>
@@ -8883,7 +9301,7 @@
               </w:rPr>
               <w:t xml:space="preserve">, 2025. </w:t>
             </w:r>
-            <w:hyperlink r:id="rId9" w:history="1">
+            <w:hyperlink r:id="rId12" w:history="1">
               <w:r>
                 <w:rPr>
                   <w:rStyle w:val="Hyperlink"/>
@@ -8991,7 +9409,7 @@
               </w:rPr>
               <w:t xml:space="preserve">, 2025. </w:t>
             </w:r>
-            <w:hyperlink r:id="rId10" w:history="1">
+            <w:hyperlink r:id="rId13" w:history="1">
               <w:r>
                 <w:rPr>
                   <w:rStyle w:val="Hyperlink"/>
@@ -9096,7 +9514,7 @@
               </w:rPr>
               <w:t xml:space="preserve">, 2018. </w:t>
             </w:r>
-            <w:hyperlink r:id="rId11" w:history="1">
+            <w:hyperlink r:id="rId14" w:history="1">
               <w:r>
                 <w:rPr>
                   <w:rStyle w:val="Hyperlink"/>
@@ -9439,23 +9857,7 @@
                       <w:szCs w:val="26"/>
                       <w:lang w:val="vi-VN"/>
                     </w:rPr>
-                    <w:t xml:space="preserve"> dữ liệu câu hỏi hóa học trung học phổ thông (</w:t>
-                  </w:r>
-                  <w:r>
-                    <w:rPr>
-                      <w:sz w:val="26"/>
-                      <w:szCs w:val="26"/>
-                      <w:lang w:val="vi-VN"/>
-                    </w:rPr>
-                    <w:t>Hóa 10-12</w:t>
-                  </w:r>
-                  <w:r>
-                    <w:rPr>
-                      <w:sz w:val="26"/>
-                      <w:szCs w:val="26"/>
-                      <w:lang w:val="vi-VN"/>
-                    </w:rPr>
-                    <w:t>)</w:t>
+                    <w:t xml:space="preserve"> dữ liệu câu hỏi hóa học trung học phổ thông (Hóa 10-12)</w:t>
                   </w:r>
                   <w:r>
                     <w:rPr>
@@ -9487,23 +9889,7 @@
                       <w:szCs w:val="26"/>
                       <w:lang w:val="vi-VN"/>
                     </w:rPr>
-                    <w:t xml:space="preserve"> theo chương trình giáo dục mới. (</w:t>
-                  </w:r>
-                  <w:r>
-                    <w:rPr>
-                      <w:sz w:val="26"/>
-                      <w:szCs w:val="26"/>
-                      <w:lang w:val="vi-VN"/>
-                    </w:rPr>
-                    <w:t>20</w:t>
-                  </w:r>
-                  <w:r>
-                    <w:rPr>
-                      <w:sz w:val="26"/>
-                      <w:szCs w:val="26"/>
-                      <w:lang w:val="vi-VN"/>
-                    </w:rPr>
-                    <w:t xml:space="preserve"> ngày)</w:t>
+                    <w:t xml:space="preserve"> theo chương trình giáo dục mới. (20 ngày)</w:t>
                   </w:r>
                 </w:p>
               </w:tc>
@@ -9561,18 +9947,8 @@
                       <w:szCs w:val="26"/>
                       <w:lang w:val="vi-VN"/>
                     </w:rPr>
-                    <w:t xml:space="preserve"> </w:t>
+                    <w:t xml:space="preserve"> OpenAI</w:t>
                   </w:r>
-                  <w:proofErr w:type="spellStart"/>
-                  <w:r>
-                    <w:rPr>
-                      <w:sz w:val="26"/>
-                      <w:szCs w:val="26"/>
-                      <w:lang w:val="vi-VN"/>
-                    </w:rPr>
-                    <w:t>OpenAI</w:t>
-                  </w:r>
-                  <w:proofErr w:type="spellEnd"/>
                   <w:r>
                     <w:rPr>
                       <w:sz w:val="26"/>
@@ -9650,23 +10026,13 @@
                     </w:rPr>
                     <w:t xml:space="preserve">khung cơ sở </w:t>
                   </w:r>
-                  <w:proofErr w:type="spellStart"/>
                   <w:r>
                     <w:rPr>
                       <w:sz w:val="26"/>
                       <w:szCs w:val="26"/>
                       <w:lang w:val="vi-VN"/>
                     </w:rPr>
-                    <w:t>OpenAI</w:t>
-                  </w:r>
-                  <w:proofErr w:type="spellEnd"/>
-                  <w:r>
-                    <w:rPr>
-                      <w:sz w:val="26"/>
-                      <w:szCs w:val="26"/>
-                      <w:lang w:val="vi-VN"/>
-                    </w:rPr>
-                    <w:t xml:space="preserve"> 3 giai đoạn</w:t>
+                    <w:t>OpenAI 3 giai đoạn</w:t>
                   </w:r>
                   <w:r>
                     <w:rPr>
@@ -9829,29 +10195,9 @@
                     <w:rPr>
                       <w:sz w:val="26"/>
                       <w:szCs w:val="26"/>
+                      <w:lang w:val="vi-VN"/>
                     </w:rPr>
-                    <w:t>S</w:t>
-                  </w:r>
-                  <w:r>
-                    <w:rPr>
-                      <w:sz w:val="26"/>
-                      <w:szCs w:val="26"/>
-                    </w:rPr>
-                    <w:t xml:space="preserve">ymbolic </w:t>
-                  </w:r>
-                  <w:r>
-                    <w:rPr>
-                      <w:sz w:val="26"/>
-                      <w:szCs w:val="26"/>
-                    </w:rPr>
-                    <w:t>E</w:t>
-                  </w:r>
-                  <w:r>
-                    <w:rPr>
-                      <w:sz w:val="26"/>
-                      <w:szCs w:val="26"/>
-                    </w:rPr>
-                    <w:t>ngine</w:t>
+                    <w:t>Symbolic Engine</w:t>
                   </w:r>
                   <w:r>
                     <w:rPr>
@@ -10038,29 +10384,9 @@
                     <w:rPr>
                       <w:sz w:val="26"/>
                       <w:szCs w:val="26"/>
+                      <w:lang w:val="vi-VN"/>
                     </w:rPr>
-                    <w:t>S</w:t>
-                  </w:r>
-                  <w:r>
-                    <w:rPr>
-                      <w:sz w:val="26"/>
-                      <w:szCs w:val="26"/>
-                    </w:rPr>
-                    <w:t xml:space="preserve">ymbolic </w:t>
-                  </w:r>
-                  <w:r>
-                    <w:rPr>
-                      <w:sz w:val="26"/>
-                      <w:szCs w:val="26"/>
-                    </w:rPr>
-                    <w:t>E</w:t>
-                  </w:r>
-                  <w:r>
-                    <w:rPr>
-                      <w:sz w:val="26"/>
-                      <w:szCs w:val="26"/>
-                    </w:rPr>
-                    <w:t>ngine</w:t>
+                    <w:t>Symbolic Engine</w:t>
                   </w:r>
                   <w:r>
                     <w:rPr>
@@ -10513,6 +10839,7 @@
             </w:pPr>
             <w:r>
               <w:rPr>
+                <w:noProof/>
                 <w:sz w:val="26"/>
                 <w:szCs w:val="26"/>
                 <w:lang w:val="vi-VN"/>
@@ -10534,7 +10861,7 @@
                           <pic:cNvPicPr/>
                         </pic:nvPicPr>
                         <pic:blipFill>
-                          <a:blip r:embed="rId12" cstate="print">
+                          <a:blip r:embed="rId15" cstate="print">
                             <a:extLst>
                               <a:ext uri="{28A0092B-C50C-407E-A947-70E740481C1C}">
                                 <a14:useLocalDpi xmlns:a14="http://schemas.microsoft.com/office/drawing/2010/main" val="0"/>
@@ -10573,6 +10900,7 @@
     </w:p>
     <w:p>
       <w:pPr>
+        <w:jc w:val="center"/>
         <w:rPr>
           <w:sz w:val="32"/>
           <w:szCs w:val="32"/>
@@ -10596,7 +10924,7 @@
           <w:lang w:val="vi-VN"/>
         </w:rPr>
         <w:lastRenderedPageBreak/>
-        <w:t xml:space="preserve">GIẢI TRÌNH CHỈNH SỬA </w:t>
+        <w:t>GIẢI TRÌNH CHỈNH SỬA</w:t>
       </w:r>
     </w:p>
     <w:p>
@@ -10608,38 +10936,29 @@
     </w:p>
     <w:tbl>
       <w:tblPr>
-        <w:tblStyle w:val="a2"/>
-        <w:tblW w:w="9360" w:type="dxa"/>
-        <w:tblInd w:w="0" w:type="dxa"/>
-        <w:tblBorders>
-          <w:top w:val="single" w:sz="8" w:space="0" w:color="000000"/>
-          <w:left w:val="single" w:sz="8" w:space="0" w:color="000000"/>
-          <w:bottom w:val="single" w:sz="8" w:space="0" w:color="000000"/>
-          <w:right w:val="single" w:sz="8" w:space="0" w:color="000000"/>
-          <w:insideH w:val="single" w:sz="8" w:space="0" w:color="000000"/>
-          <w:insideV w:val="single" w:sz="8" w:space="0" w:color="000000"/>
-        </w:tblBorders>
+        <w:tblStyle w:val="TableGrid"/>
+        <w:tblW w:w="10170" w:type="dxa"/>
+        <w:tblInd w:w="-185" w:type="dxa"/>
         <w:tblLayout w:type="fixed"/>
-        <w:tblLook w:val="0600" w:firstRow="0" w:lastRow="0" w:firstColumn="0" w:lastColumn="0" w:noHBand="1" w:noVBand="1"/>
+        <w:tblLook w:val="04A0" w:firstRow="1" w:lastRow="0" w:firstColumn="1" w:lastColumn="0" w:noHBand="0" w:noVBand="1"/>
       </w:tblPr>
       <w:tblGrid>
-        <w:gridCol w:w="9360"/>
+        <w:gridCol w:w="2880"/>
+        <w:gridCol w:w="1980"/>
+        <w:gridCol w:w="5310"/>
       </w:tblGrid>
       <w:tr>
         <w:tc>
           <w:tcPr>
-            <w:tcW w:w="9360" w:type="dxa"/>
-            <w:tcMar>
-              <w:top w:w="100" w:type="dxa"/>
-              <w:left w:w="100" w:type="dxa"/>
-              <w:bottom w:w="100" w:type="dxa"/>
-              <w:right w:w="100" w:type="dxa"/>
-            </w:tcMar>
+            <w:tcW w:w="2880" w:type="dxa"/>
+            <w:shd w:val="clear" w:color="auto" w:fill="D9D9D9" w:themeFill="background1" w:themeFillShade="D9"/>
           </w:tcPr>
           <w:p>
             <w:pPr>
               <w:spacing w:before="120" w:line="360" w:lineRule="auto"/>
               <w:rPr>
+                <w:b/>
+                <w:bCs/>
                 <w:sz w:val="26"/>
                 <w:szCs w:val="26"/>
                 <w:lang w:val="vi-VN"/>
@@ -10647,171 +10966,1231 @@
             </w:pPr>
             <w:r>
               <w:rPr>
-                <w:i/>
-                <w:sz w:val="26"/>
-                <w:szCs w:val="26"/>
-                <w:lang w:val="vi-VN"/>
-              </w:rPr>
-              <w:t>Các HV ghi ý kiến của ĐVCM trong thông báo kết quả xét duyệt và điền giải trình chỉnh sửa vào đây</w:t>
-            </w:r>
-            <w:r>
-              <w:rPr>
-                <w:sz w:val="26"/>
-                <w:szCs w:val="26"/>
-                <w:lang w:val="vi-VN"/>
-              </w:rPr>
-              <w:t xml:space="preserve">. </w:t>
+                <w:b/>
+                <w:bCs/>
+                <w:sz w:val="26"/>
+                <w:szCs w:val="26"/>
+                <w:lang w:val="vi-VN"/>
+              </w:rPr>
+              <w:t>Nhận xét của ĐVCM</w:t>
+            </w:r>
+          </w:p>
+        </w:tc>
+        <w:tc>
+          <w:tcPr>
+            <w:tcW w:w="1980" w:type="dxa"/>
+            <w:shd w:val="clear" w:color="auto" w:fill="D9D9D9" w:themeFill="background1" w:themeFillShade="D9"/>
+          </w:tcPr>
+          <w:p>
+            <w:pPr>
+              <w:spacing w:before="120" w:line="360" w:lineRule="auto"/>
+              <w:rPr>
+                <w:b/>
+                <w:bCs/>
+                <w:sz w:val="26"/>
+                <w:szCs w:val="26"/>
+                <w:lang w:val="vi-VN"/>
+              </w:rPr>
+            </w:pPr>
+            <w:r>
+              <w:rPr>
+                <w:b/>
+                <w:bCs/>
+                <w:sz w:val="26"/>
+                <w:szCs w:val="26"/>
+                <w:lang w:val="vi-VN"/>
+              </w:rPr>
+              <w:t>V</w:t>
+            </w:r>
+            <w:r>
+              <w:rPr>
+                <w:b/>
+                <w:bCs/>
+                <w:sz w:val="26"/>
+                <w:szCs w:val="26"/>
+                <w:lang w:val="vi-VN"/>
+              </w:rPr>
+              <w:t xml:space="preserve">ị </w:t>
+            </w:r>
+            <w:r>
+              <w:rPr>
+                <w:b/>
+                <w:bCs/>
+                <w:sz w:val="26"/>
+                <w:szCs w:val="26"/>
+                <w:lang w:val="vi-VN"/>
+              </w:rPr>
+              <w:t>trí chỉnh sửa</w:t>
+            </w:r>
+          </w:p>
+        </w:tc>
+        <w:tc>
+          <w:tcPr>
+            <w:tcW w:w="5310" w:type="dxa"/>
+            <w:shd w:val="clear" w:color="auto" w:fill="D9D9D9" w:themeFill="background1" w:themeFillShade="D9"/>
+          </w:tcPr>
+          <w:p>
+            <w:pPr>
+              <w:spacing w:before="120" w:line="360" w:lineRule="auto"/>
+              <w:rPr>
+                <w:b/>
+                <w:bCs/>
+                <w:sz w:val="26"/>
+                <w:szCs w:val="26"/>
+                <w:lang w:val="vi-VN"/>
+              </w:rPr>
+            </w:pPr>
+            <w:r>
+              <w:rPr>
+                <w:b/>
+                <w:bCs/>
+                <w:sz w:val="26"/>
+                <w:szCs w:val="26"/>
+                <w:lang w:val="vi-VN"/>
+              </w:rPr>
+              <w:t xml:space="preserve">Nội dung </w:t>
+            </w:r>
+            <w:r>
+              <w:rPr>
+                <w:b/>
+                <w:bCs/>
+                <w:sz w:val="26"/>
+                <w:szCs w:val="26"/>
+                <w:lang w:val="vi-VN"/>
+              </w:rPr>
+              <w:t>chỉnh sửa</w:t>
+            </w:r>
+            <w:r>
+              <w:rPr>
+                <w:b/>
+                <w:bCs/>
+                <w:sz w:val="26"/>
+                <w:szCs w:val="26"/>
+                <w:lang w:val="vi-VN"/>
+              </w:rPr>
+              <w:t xml:space="preserve"> (được in đậm)</w:t>
+            </w:r>
+          </w:p>
+        </w:tc>
+      </w:tr>
+      <w:tr>
+        <w:tc>
+          <w:tcPr>
+            <w:tcW w:w="2880" w:type="dxa"/>
+          </w:tcPr>
+          <w:p>
+            <w:pPr>
+              <w:spacing w:before="120" w:line="360" w:lineRule="auto"/>
+              <w:rPr>
+                <w:sz w:val="26"/>
+                <w:szCs w:val="26"/>
+                <w:lang w:val="vi-VN"/>
+              </w:rPr>
+            </w:pPr>
+            <w:r>
+              <w:rPr>
+                <w:sz w:val="26"/>
+                <w:szCs w:val="26"/>
+                <w:lang w:val="vi-VN"/>
+              </w:rPr>
+              <w:t xml:space="preserve">Học viên cần làm rõ sự khác biệt của giải pháp dự kiến với cách phương thức, hệ thống hỏi-đáp hiện có như ChatGPT (OpenAI), Notebooklm... trong đó, đã cho phép người dùng hỏi-đáp và được giải thích trên kiến thức thức tổng quát, sử dụng dữ liệu thu thập từ web, hoặc kho tài liệu do người dùng cung </w:t>
+            </w:r>
+            <w:r>
+              <w:rPr>
+                <w:sz w:val="26"/>
+                <w:szCs w:val="26"/>
+                <w:lang w:val="vi-VN"/>
+              </w:rPr>
+              <w:t>cấp.</w:t>
+            </w:r>
+            <w:r>
+              <w:rPr>
+                <w:sz w:val="26"/>
+                <w:szCs w:val="26"/>
+                <w:lang w:val="vi-VN"/>
+              </w:rPr>
+              <w:t xml:space="preserve"> </w:t>
+            </w:r>
+            <w:r>
+              <w:rPr>
+                <w:sz w:val="26"/>
+                <w:szCs w:val="26"/>
+                <w:lang w:val="vi-VN"/>
+              </w:rPr>
+              <w:t>Bài toán ứng dụng mà học viên dự kiến có sự khác biệt gì ?</w:t>
+            </w:r>
+          </w:p>
+        </w:tc>
+        <w:tc>
+          <w:tcPr>
+            <w:tcW w:w="1980" w:type="dxa"/>
+          </w:tcPr>
+          <w:p>
+            <w:pPr>
+              <w:spacing w:before="120" w:line="360" w:lineRule="auto"/>
+              <w:rPr>
+                <w:sz w:val="26"/>
+                <w:szCs w:val="26"/>
+                <w:lang w:val="vi-VN"/>
+              </w:rPr>
+            </w:pPr>
+            <w:r>
+              <w:rPr>
+                <w:sz w:val="26"/>
+                <w:szCs w:val="26"/>
+                <w:lang w:val="vi-VN"/>
+              </w:rPr>
+              <w:t xml:space="preserve">Bổ </w:t>
+            </w:r>
+            <w:r>
+              <w:rPr>
+                <w:sz w:val="26"/>
+                <w:szCs w:val="26"/>
+                <w:lang w:val="vi-VN"/>
+              </w:rPr>
+              <w:t xml:space="preserve">sung, Mục 1 </w:t>
+            </w:r>
+            <w:r>
+              <w:rPr>
+                <w:sz w:val="26"/>
+                <w:szCs w:val="26"/>
+                <w:lang w:val="vi-VN"/>
+              </w:rPr>
+              <w:t>–</w:t>
+            </w:r>
+            <w:r>
+              <w:rPr>
+                <w:sz w:val="26"/>
+                <w:szCs w:val="26"/>
+                <w:lang w:val="vi-VN"/>
+              </w:rPr>
+              <w:t xml:space="preserve"> Giới thiệu đề tài.</w:t>
+            </w:r>
+          </w:p>
+        </w:tc>
+        <w:tc>
+          <w:tcPr>
+            <w:tcW w:w="5310" w:type="dxa"/>
+          </w:tcPr>
+          <w:p>
+            <w:pPr>
+              <w:spacing w:before="120" w:line="360" w:lineRule="auto"/>
+              <w:rPr>
+                <w:sz w:val="26"/>
+                <w:szCs w:val="26"/>
+                <w:lang w:val="vi-VN"/>
+              </w:rPr>
+            </w:pPr>
+            <w:r>
+              <w:rPr>
+                <w:sz w:val="26"/>
+                <w:szCs w:val="26"/>
+                <w:lang w:val="vi-VN"/>
+              </w:rPr>
+              <w:t xml:space="preserve">Đề tài </w:t>
+            </w:r>
+            <w:r>
+              <w:rPr>
+                <w:sz w:val="26"/>
+                <w:szCs w:val="26"/>
+                <w:lang w:val="vi-VN"/>
+              </w:rPr>
+              <w:t>“</w:t>
+            </w:r>
+            <w:r>
+              <w:rPr>
+                <w:color w:val="000000"/>
+                <w:sz w:val="26"/>
+                <w:szCs w:val="26"/>
+                <w:lang w:val="vi-VN"/>
+              </w:rPr>
+              <w:t>XÂY DỰNG HỆ THỐNG ĐỌC HIỂU</w:t>
+            </w:r>
+            <w:r>
+              <w:rPr>
+                <w:color w:val="000000"/>
+                <w:sz w:val="26"/>
+                <w:szCs w:val="26"/>
+                <w:lang w:val="vi-VN"/>
+              </w:rPr>
+              <w:t>, TRẢ L</w:t>
+            </w:r>
+            <w:r>
+              <w:rPr>
+                <w:color w:val="000000"/>
+                <w:sz w:val="26"/>
+                <w:szCs w:val="26"/>
+                <w:lang w:val="vi-VN"/>
+              </w:rPr>
+              <w:t>ỜI</w:t>
+            </w:r>
+            <w:r>
+              <w:rPr>
+                <w:color w:val="000000"/>
+                <w:sz w:val="26"/>
+                <w:szCs w:val="26"/>
+                <w:lang w:val="vi-VN"/>
+              </w:rPr>
+              <w:t xml:space="preserve"> VÀ GIẢI THÍCH CÂU TRẢ LỜI </w:t>
+            </w:r>
+            <w:r>
+              <w:rPr>
+                <w:color w:val="000000"/>
+                <w:sz w:val="26"/>
+                <w:szCs w:val="26"/>
+                <w:lang w:val="vi-VN"/>
+              </w:rPr>
+              <w:t>DỰA TRÊN</w:t>
+            </w:r>
+            <w:r>
+              <w:rPr>
+                <w:color w:val="000000"/>
+                <w:sz w:val="26"/>
+                <w:szCs w:val="26"/>
+                <w:lang w:val="vi-VN"/>
+              </w:rPr>
+              <w:t xml:space="preserve"> OPENAI</w:t>
+            </w:r>
+            <w:r>
+              <w:rPr>
+                <w:color w:val="000000"/>
+                <w:sz w:val="26"/>
+                <w:szCs w:val="26"/>
+                <w:lang w:val="vi-VN"/>
+              </w:rPr>
+              <w:t xml:space="preserve"> - ỨNG DỤNG TRONG LĨNH VỰC ĐÀO TẠO</w:t>
+            </w:r>
+            <w:r>
+              <w:rPr>
+                <w:sz w:val="26"/>
+                <w:szCs w:val="26"/>
+                <w:lang w:val="vi-VN"/>
+              </w:rPr>
+              <w:t>”</w:t>
+            </w:r>
+            <w:r>
+              <w:rPr>
+                <w:sz w:val="26"/>
+                <w:szCs w:val="26"/>
+                <w:lang w:val="vi-VN"/>
+              </w:rPr>
+              <w:t xml:space="preserve"> nhằm </w:t>
+            </w:r>
+            <w:r>
+              <w:rPr>
+                <w:sz w:val="26"/>
+                <w:szCs w:val="26"/>
+                <w:lang w:val="vi-VN"/>
+              </w:rPr>
+              <w:t xml:space="preserve">ứng dụng các dịch vụ của OpenAI để xây dựng một hệ thống trả lời câu hỏi cho lĩnh vực giáo dục </w:t>
+            </w:r>
+            <w:r>
+              <w:rPr>
+                <w:sz w:val="26"/>
+                <w:szCs w:val="26"/>
+                <w:lang w:val="vi-VN"/>
+              </w:rPr>
+              <w:t>giúp</w:t>
+            </w:r>
+            <w:r>
+              <w:rPr>
+                <w:sz w:val="26"/>
+                <w:szCs w:val="26"/>
+                <w:lang w:val="vi-VN"/>
+              </w:rPr>
+              <w:t xml:space="preserve"> giải đáp thắc mắc của </w:t>
+            </w:r>
+            <w:r>
+              <w:rPr>
+                <w:sz w:val="26"/>
+                <w:szCs w:val="26"/>
+                <w:lang w:val="vi-VN"/>
+              </w:rPr>
+              <w:t>học</w:t>
+            </w:r>
+            <w:r>
+              <w:rPr>
+                <w:sz w:val="26"/>
+                <w:szCs w:val="26"/>
+                <w:lang w:val="vi-VN"/>
+              </w:rPr>
+              <w:t xml:space="preserve"> </w:t>
+            </w:r>
+            <w:r>
+              <w:rPr>
+                <w:sz w:val="26"/>
+                <w:szCs w:val="26"/>
+                <w:lang w:val="vi-VN"/>
+              </w:rPr>
+              <w:t>sinh</w:t>
+            </w:r>
+            <w:r>
+              <w:rPr>
+                <w:sz w:val="26"/>
+                <w:szCs w:val="26"/>
+                <w:lang w:val="vi-VN"/>
+              </w:rPr>
+              <w:t xml:space="preserve"> một cách</w:t>
+            </w:r>
+            <w:r>
+              <w:rPr>
+                <w:sz w:val="26"/>
+                <w:szCs w:val="26"/>
+                <w:lang w:val="vi-VN"/>
+              </w:rPr>
+              <w:t xml:space="preserve"> nhanh chóng, kịp thời.</w:t>
+            </w:r>
+            <w:r>
+              <w:rPr>
+                <w:sz w:val="26"/>
+                <w:szCs w:val="26"/>
+                <w:lang w:val="vi-VN"/>
+              </w:rPr>
+              <w:t xml:space="preserve"> </w:t>
+            </w:r>
+            <w:r>
+              <w:rPr>
+                <w:sz w:val="26"/>
+                <w:szCs w:val="26"/>
+                <w:lang w:val="vi-VN"/>
+              </w:rPr>
+              <w:t xml:space="preserve">Hệ thống không chỉ </w:t>
+            </w:r>
+            <w:r>
+              <w:rPr>
+                <w:sz w:val="26"/>
+                <w:szCs w:val="26"/>
+                <w:lang w:val="vi-VN"/>
+              </w:rPr>
+              <w:t xml:space="preserve">đưa ra câu trả lời </w:t>
+            </w:r>
+            <w:r>
+              <w:rPr>
+                <w:sz w:val="26"/>
+                <w:szCs w:val="26"/>
+                <w:lang w:val="vi-VN"/>
+              </w:rPr>
+              <w:t xml:space="preserve">mà còn </w:t>
+            </w:r>
+            <w:r>
+              <w:rPr>
+                <w:sz w:val="26"/>
+                <w:szCs w:val="26"/>
+                <w:lang w:val="vi-VN"/>
+              </w:rPr>
+              <w:t xml:space="preserve">cung cấp </w:t>
+            </w:r>
+            <w:r>
+              <w:rPr>
+                <w:sz w:val="26"/>
+                <w:szCs w:val="26"/>
+                <w:lang w:val="vi-VN"/>
+              </w:rPr>
+              <w:t xml:space="preserve">giải thích chi tiết từng bước </w:t>
+            </w:r>
+            <w:r>
+              <w:rPr>
+                <w:sz w:val="26"/>
+                <w:szCs w:val="26"/>
+                <w:lang w:val="vi-VN"/>
+              </w:rPr>
+              <w:t>suy luận</w:t>
+            </w:r>
+            <w:r>
+              <w:rPr>
+                <w:sz w:val="26"/>
+                <w:szCs w:val="26"/>
+                <w:lang w:val="vi-VN"/>
+              </w:rPr>
+              <w:t xml:space="preserve"> ra câu trả lời giúp nâng cao độ tin cậy của người dùng vào sự chính xác của hệ thống</w:t>
+            </w:r>
+            <w:r>
+              <w:rPr>
+                <w:sz w:val="26"/>
+                <w:szCs w:val="26"/>
+                <w:lang w:val="vi-VN"/>
+              </w:rPr>
+              <w:t>.</w:t>
+            </w:r>
+            <w:r>
+              <w:rPr>
+                <w:sz w:val="26"/>
+                <w:szCs w:val="26"/>
+                <w:lang w:val="vi-VN"/>
+              </w:rPr>
+              <w:t xml:space="preserve"> </w:t>
+            </w:r>
+            <w:r>
+              <w:rPr>
+                <w:b/>
+                <w:bCs/>
+                <w:sz w:val="26"/>
+                <w:szCs w:val="26"/>
+                <w:lang w:val="vi-VN"/>
+              </w:rPr>
+              <w:t xml:space="preserve">Bên cạnh đó, </w:t>
+            </w:r>
+            <w:r>
+              <w:rPr>
+                <w:b/>
+                <w:bCs/>
+                <w:sz w:val="26"/>
+                <w:szCs w:val="26"/>
+                <w:lang w:val="vi-VN"/>
+              </w:rPr>
+              <w:t>đ</w:t>
+            </w:r>
+            <w:r>
+              <w:rPr>
+                <w:b/>
+                <w:bCs/>
+                <w:sz w:val="26"/>
+                <w:szCs w:val="26"/>
+                <w:lang w:val="vi-VN"/>
+              </w:rPr>
+              <w:t xml:space="preserve">ề tài </w:t>
+            </w:r>
+            <w:r>
+              <w:rPr>
+                <w:b/>
+                <w:bCs/>
+                <w:sz w:val="26"/>
+                <w:szCs w:val="26"/>
+                <w:lang w:val="vi-VN"/>
+              </w:rPr>
+              <w:t xml:space="preserve">cũng </w:t>
+            </w:r>
+            <w:r>
+              <w:rPr>
+                <w:b/>
+                <w:bCs/>
+                <w:sz w:val="26"/>
+                <w:szCs w:val="26"/>
+                <w:lang w:val="vi-VN"/>
+              </w:rPr>
+              <w:t>hướng đến việc nghiên cứu</w:t>
+            </w:r>
+            <w:r>
+              <w:rPr>
+                <w:b/>
+                <w:bCs/>
+                <w:sz w:val="26"/>
+                <w:szCs w:val="26"/>
+                <w:lang w:val="vi-VN"/>
+              </w:rPr>
+              <w:t xml:space="preserve"> </w:t>
+            </w:r>
+            <w:r>
+              <w:rPr>
+                <w:b/>
+                <w:bCs/>
+                <w:sz w:val="26"/>
+                <w:szCs w:val="26"/>
+                <w:lang w:val="vi-VN"/>
+              </w:rPr>
+              <w:t>suy luận kết hợp</w:t>
+            </w:r>
+            <w:r>
+              <w:rPr>
+                <w:b/>
+                <w:bCs/>
+                <w:sz w:val="26"/>
+                <w:szCs w:val="26"/>
+                <w:lang w:val="vi-VN"/>
+              </w:rPr>
+              <w:t xml:space="preserve"> </w:t>
+            </w:r>
+            <w:r>
+              <w:rPr>
+                <w:b/>
+                <w:bCs/>
+                <w:sz w:val="26"/>
+                <w:szCs w:val="26"/>
+                <w:lang w:val="vi-VN"/>
+              </w:rPr>
+              <w:t xml:space="preserve">với </w:t>
+            </w:r>
+            <w:r>
+              <w:rPr>
+                <w:b/>
+                <w:bCs/>
+                <w:sz w:val="26"/>
+                <w:szCs w:val="26"/>
+                <w:lang w:val="vi-VN"/>
+              </w:rPr>
+              <w:t xml:space="preserve">các </w:t>
+            </w:r>
+            <w:r>
+              <w:rPr>
+                <w:b/>
+                <w:bCs/>
+                <w:sz w:val="26"/>
+                <w:szCs w:val="26"/>
+                <w:lang w:val="vi-VN"/>
+              </w:rPr>
+              <w:t>kỹ thu</w:t>
+            </w:r>
+            <w:r>
+              <w:rPr>
+                <w:b/>
+                <w:bCs/>
+                <w:sz w:val="26"/>
+                <w:szCs w:val="26"/>
+                <w:lang w:val="vi-VN"/>
+              </w:rPr>
+              <w:t>ật</w:t>
+            </w:r>
+            <w:r>
+              <w:rPr>
+                <w:b/>
+                <w:bCs/>
+                <w:sz w:val="26"/>
+                <w:szCs w:val="26"/>
+                <w:lang w:val="vi-VN"/>
+              </w:rPr>
+              <w:t xml:space="preserve"> </w:t>
+            </w:r>
+            <w:r>
+              <w:rPr>
+                <w:b/>
+                <w:bCs/>
+                <w:sz w:val="26"/>
+                <w:szCs w:val="26"/>
+                <w:lang w:val="vi-VN"/>
+              </w:rPr>
+              <w:t>Symbolic Engine</w:t>
+            </w:r>
+            <w:r>
+              <w:rPr>
+                <w:b/>
+                <w:bCs/>
+                <w:sz w:val="26"/>
+                <w:szCs w:val="26"/>
+                <w:lang w:val="vi-VN"/>
+              </w:rPr>
+              <w:t xml:space="preserve"> </w:t>
+            </w:r>
+            <w:r>
+              <w:rPr>
+                <w:b/>
+                <w:bCs/>
+                <w:sz w:val="26"/>
+                <w:szCs w:val="26"/>
+                <w:lang w:val="vi-VN"/>
+              </w:rPr>
+              <w:t>nhằm</w:t>
+            </w:r>
+            <w:r>
+              <w:rPr>
+                <w:b/>
+                <w:bCs/>
+                <w:sz w:val="26"/>
+                <w:szCs w:val="26"/>
+                <w:lang w:val="vi-VN"/>
+              </w:rPr>
+              <w:t xml:space="preserve"> </w:t>
+            </w:r>
+            <w:r>
+              <w:rPr>
+                <w:b/>
+                <w:bCs/>
+                <w:sz w:val="26"/>
+                <w:szCs w:val="26"/>
+                <w:lang w:val="vi-VN"/>
+              </w:rPr>
+              <w:t>tăng cường</w:t>
+            </w:r>
+            <w:r>
+              <w:rPr>
+                <w:b/>
+                <w:bCs/>
+                <w:sz w:val="26"/>
+                <w:szCs w:val="26"/>
+                <w:lang w:val="vi-VN"/>
+              </w:rPr>
+              <w:t xml:space="preserve"> khả năng giải thích</w:t>
+            </w:r>
+            <w:r>
+              <w:rPr>
+                <w:b/>
+                <w:bCs/>
+                <w:sz w:val="26"/>
+                <w:szCs w:val="26"/>
+                <w:lang w:val="vi-VN"/>
+              </w:rPr>
+              <w:t xml:space="preserve"> hệ thống</w:t>
+            </w:r>
+            <w:r>
+              <w:rPr>
+                <w:b/>
+                <w:bCs/>
+                <w:sz w:val="26"/>
+                <w:szCs w:val="26"/>
+                <w:lang w:val="vi-VN"/>
+              </w:rPr>
+              <w:t xml:space="preserve"> </w:t>
+            </w:r>
+            <w:r>
+              <w:rPr>
+                <w:b/>
+                <w:bCs/>
+                <w:sz w:val="26"/>
+                <w:szCs w:val="26"/>
+                <w:lang w:val="vi-VN"/>
+              </w:rPr>
+              <w:t>dựa trên biểu diễn tri thức và</w:t>
+            </w:r>
+            <w:r>
+              <w:rPr>
+                <w:b/>
+                <w:bCs/>
+                <w:sz w:val="26"/>
+                <w:szCs w:val="26"/>
+                <w:lang w:val="vi-VN"/>
+              </w:rPr>
+              <w:t xml:space="preserve"> suy lu</w:t>
+            </w:r>
+            <w:r>
+              <w:rPr>
+                <w:b/>
+                <w:bCs/>
+                <w:sz w:val="26"/>
+                <w:szCs w:val="26"/>
+                <w:lang w:val="vi-VN"/>
+              </w:rPr>
+              <w:t>ận</w:t>
+            </w:r>
+            <w:r>
+              <w:rPr>
+                <w:b/>
+                <w:bCs/>
+                <w:sz w:val="26"/>
+                <w:szCs w:val="26"/>
+                <w:lang w:val="vi-VN"/>
+              </w:rPr>
+              <w:t xml:space="preserve"> thay vì </w:t>
+            </w:r>
+            <w:r>
+              <w:rPr>
+                <w:b/>
+                <w:bCs/>
+                <w:sz w:val="26"/>
+                <w:szCs w:val="26"/>
+                <w:lang w:val="vi-VN"/>
+              </w:rPr>
+              <w:t>chỉ dựa</w:t>
+            </w:r>
+            <w:r>
+              <w:rPr>
+                <w:b/>
+                <w:bCs/>
+                <w:sz w:val="26"/>
+                <w:szCs w:val="26"/>
+                <w:lang w:val="vi-VN"/>
+              </w:rPr>
+              <w:t xml:space="preserve"> đơn thuần trên</w:t>
+            </w:r>
+            <w:r>
+              <w:rPr>
+                <w:b/>
+                <w:bCs/>
+                <w:sz w:val="26"/>
+                <w:szCs w:val="26"/>
+                <w:lang w:val="vi-VN"/>
+              </w:rPr>
+              <w:t xml:space="preserve"> các mẫu</w:t>
+            </w:r>
+            <w:r>
+              <w:rPr>
+                <w:b/>
+                <w:bCs/>
+                <w:sz w:val="26"/>
+                <w:szCs w:val="26"/>
+                <w:lang w:val="vi-VN"/>
+              </w:rPr>
+              <w:t xml:space="preserve"> kiến thức </w:t>
+            </w:r>
+            <w:r>
+              <w:rPr>
+                <w:b/>
+                <w:bCs/>
+                <w:sz w:val="26"/>
+                <w:szCs w:val="26"/>
+                <w:lang w:val="vi-VN"/>
+              </w:rPr>
+              <w:t>tổng quát đã được học</w:t>
+            </w:r>
+            <w:r>
+              <w:rPr>
+                <w:b/>
+                <w:bCs/>
+                <w:sz w:val="26"/>
+                <w:szCs w:val="26"/>
+                <w:lang w:val="vi-VN"/>
+              </w:rPr>
+              <w:t xml:space="preserve"> của mô hình ngôn ngữ</w:t>
+            </w:r>
+            <w:r>
+              <w:rPr>
+                <w:b/>
+                <w:bCs/>
+                <w:sz w:val="26"/>
+                <w:szCs w:val="26"/>
+                <w:lang w:val="vi-VN"/>
+              </w:rPr>
+              <w:t>.</w:t>
+            </w:r>
+            <w:r>
+              <w:rPr>
+                <w:sz w:val="26"/>
+                <w:szCs w:val="26"/>
+                <w:lang w:val="vi-VN"/>
+              </w:rPr>
+              <w:t xml:space="preserve"> </w:t>
+            </w:r>
+          </w:p>
+        </w:tc>
+      </w:tr>
+      <w:tr>
+        <w:tc>
+          <w:tcPr>
+            <w:tcW w:w="2880" w:type="dxa"/>
+          </w:tcPr>
+          <w:p>
+            <w:pPr>
+              <w:spacing w:before="120" w:line="360" w:lineRule="auto"/>
+              <w:rPr>
+                <w:sz w:val="26"/>
+                <w:szCs w:val="26"/>
+                <w:lang w:val="vi-VN"/>
+              </w:rPr>
+            </w:pPr>
+            <w:r>
+              <w:rPr>
+                <w:sz w:val="26"/>
+                <w:szCs w:val="26"/>
+                <w:lang w:val="vi-VN"/>
+              </w:rPr>
+              <w:t xml:space="preserve">Bài toán ứng dụng mà học viên dự kiến có sự khác biệt gì ? có thách thức gì cần phải nghiên cứu giải quyết, mà không thể chỉ đơn thuần sử dụng các giải pháp hiện tại, đặc biệt trong domain quy chế đào tạo, hay Hóa học. Trên cơ sở đó, cho thấy ý nghĩa, đóng góp về khoa </w:t>
+            </w:r>
+            <w:r>
+              <w:rPr>
+                <w:sz w:val="26"/>
+                <w:szCs w:val="26"/>
+                <w:lang w:val="vi-VN"/>
+              </w:rPr>
+              <w:lastRenderedPageBreak/>
+              <w:t>học hoặc ứng dụng của đề tài này.</w:t>
+            </w:r>
+          </w:p>
+        </w:tc>
+        <w:tc>
+          <w:tcPr>
+            <w:tcW w:w="1980" w:type="dxa"/>
+          </w:tcPr>
+          <w:p>
+            <w:pPr>
+              <w:spacing w:before="120" w:line="360" w:lineRule="auto"/>
+              <w:rPr>
+                <w:sz w:val="26"/>
+                <w:szCs w:val="26"/>
+                <w:lang w:val="vi-VN"/>
+              </w:rPr>
+            </w:pPr>
+            <w:r>
+              <w:rPr>
+                <w:sz w:val="26"/>
+                <w:szCs w:val="26"/>
+                <w:lang w:val="vi-VN"/>
+              </w:rPr>
+              <w:lastRenderedPageBreak/>
+              <w:t xml:space="preserve">Bổ sung, </w:t>
+            </w:r>
+            <w:r>
+              <w:rPr>
+                <w:sz w:val="26"/>
+                <w:szCs w:val="26"/>
+                <w:lang w:val="vi-VN"/>
+              </w:rPr>
+              <w:t xml:space="preserve">Mục 2 </w:t>
+            </w:r>
+            <w:r>
+              <w:rPr>
+                <w:sz w:val="26"/>
+                <w:szCs w:val="26"/>
+                <w:lang w:val="vi-VN"/>
+              </w:rPr>
+              <w:t>–</w:t>
+            </w:r>
+            <w:r>
+              <w:rPr>
+                <w:sz w:val="26"/>
+                <w:szCs w:val="26"/>
+                <w:lang w:val="vi-VN"/>
+              </w:rPr>
+              <w:t xml:space="preserve"> </w:t>
+            </w:r>
+            <w:r>
+              <w:rPr>
+                <w:sz w:val="26"/>
+                <w:szCs w:val="26"/>
+                <w:lang w:val="vi-VN"/>
+              </w:rPr>
+              <w:t>lý do chọn đề tài</w:t>
+            </w:r>
+            <w:r>
+              <w:rPr>
+                <w:sz w:val="26"/>
+                <w:szCs w:val="26"/>
+                <w:lang w:val="vi-VN"/>
+              </w:rPr>
+              <w:t>.</w:t>
+            </w:r>
+          </w:p>
+        </w:tc>
+        <w:tc>
+          <w:tcPr>
+            <w:tcW w:w="5310" w:type="dxa"/>
+          </w:tcPr>
+          <w:p>
+            <w:pPr>
+              <w:spacing w:before="120" w:line="360" w:lineRule="auto"/>
+              <w:rPr>
+                <w:sz w:val="26"/>
+                <w:szCs w:val="26"/>
+                <w:lang w:val="vi-VN"/>
+              </w:rPr>
+            </w:pPr>
+            <w:r>
+              <w:rPr>
+                <w:sz w:val="26"/>
+                <w:szCs w:val="26"/>
+                <w:lang w:val="vi-VN"/>
+              </w:rPr>
+              <w:t xml:space="preserve">OpenAI là tổ chức nghiên cứu trí tuệ nhân tạo hàng đầu thế giới, đặc biệt tiên phong trong lĩnh vực xử lý ngôn ngữ tự nhiên. Việc ứng dụng OpenAI để phát triển ứng dụng trả lời câu hỏi có các ưu điểm sau: (1) Các mô hình của họ mạnh mẽ về khả năng hiểu ngôn ngữ và có tiềm năng thực hiện lý luận (reasoning) tốt (như GPT-5, O-series). (2) Các mô hình của họ đa ngôn ngữ phù hợp để phát triển các ứng dụng trên ngôn ngữ ít tài nguyên như tiếng Việt. (3) Nền tảng OpenAI cung cấp cả API và giao diện người dùng tiện lợi </w:t>
+            </w:r>
+            <w:r>
+              <w:rPr>
+                <w:sz w:val="26"/>
+                <w:szCs w:val="26"/>
+                <w:lang w:val="vi-VN"/>
+              </w:rPr>
+              <w:lastRenderedPageBreak/>
+              <w:t>cho quá trình phát triển và bảo trì. (4) OpenAI hổ trợ dễ dàng tích hợp các phần mềm bên thứ 3 như WebSearch, Code Interpreter, File Search &amp; Retrieval, và Công cụ tùy chỉnh. Những ưu điểm đó rất hữu ích cho việc  phát triển ứng dụng và điều chỉnh chuyên biệt để tối ưu cho miền kiến thức cụ thể và cơ sở dữ liệu riêng.</w:t>
             </w:r>
           </w:p>
           <w:p>
             <w:pPr>
               <w:spacing w:before="120" w:line="360" w:lineRule="auto"/>
               <w:rPr>
+                <w:b/>
+                <w:bCs/>
                 <w:sz w:val="26"/>
                 <w:szCs w:val="26"/>
                 <w:lang w:val="vi-VN"/>
               </w:rPr>
             </w:pPr>
+            <w:r>
+              <w:rPr>
+                <w:b/>
+                <w:bCs/>
+                <w:sz w:val="26"/>
+                <w:szCs w:val="26"/>
+                <w:lang w:val="vi-VN"/>
+              </w:rPr>
+              <w:t>Các hệ thống trả lời câu hỏi dựa đơn thuần vào LLM thường gây ra lo ngại về độ tin cậy khi ứng dụng vào giáo dục vì các mô hình này chủ yếu thực hiện suy luận thống kê dựa trên mẫu dữ liệu đã học, chưa phản ánh đầy đủ bản chất và logic của tri thức. Suy luận ký hiệu (Symbolic Reasoning) là một hướng phát triển hứa hẹn dựa trên kiến thức dựa trên biễu diễn tri thức và luật suy diễn, từ đó tạo ra lời giải thích rõ ràng. Tuy nhiên, việc tích hợp Symbolic Engine cũng đặt ra thách thức trong việc đảm bảo sự nhất quán khi ánh xạ từ ngôn ngữ tự nhiên sang ngôn ngữ ký hiệu, cũng như khả năng kiểm soát lỗi và mở rộng suy luận của hệ thống. Với lý do đó, đề tài này cũng tập trung vào nghiên cứu các giải pháp đề giải quyết thách thức này và ứng dụng để xây dựng hệ thống suy luận kết hợp LLM và Symbolic Engine.</w:t>
+            </w:r>
+          </w:p>
+        </w:tc>
+      </w:tr>
+      <w:tr>
+        <w:tc>
+          <w:tcPr>
+            <w:tcW w:w="2880" w:type="dxa"/>
+          </w:tcPr>
+          <w:p>
+            <w:pPr>
+              <w:spacing w:before="120" w:line="360" w:lineRule="auto"/>
+              <w:rPr>
+                <w:sz w:val="26"/>
+                <w:szCs w:val="26"/>
+                <w:lang w:val="vi-VN"/>
+              </w:rPr>
+            </w:pPr>
+            <w:r>
+              <w:rPr>
+                <w:sz w:val="26"/>
+                <w:szCs w:val="26"/>
+                <w:lang w:val="vi-VN"/>
+              </w:rPr>
+              <w:lastRenderedPageBreak/>
+              <w:t>Hiệu chỉnh mô tả "Kết quả, sản phẩm dự kiến". Cụ thể, "hệ thống OpenAI nền tảng" là hệ thống hoàn chỉnh, hay chỉ</w:t>
+            </w:r>
+            <w:r>
+              <w:rPr>
+                <w:sz w:val="26"/>
+                <w:szCs w:val="26"/>
+                <w:lang w:val="vi-VN"/>
+              </w:rPr>
+              <w:t xml:space="preserve"> </w:t>
+            </w:r>
+            <w:r>
+              <w:rPr>
+                <w:sz w:val="26"/>
+                <w:szCs w:val="26"/>
+                <w:lang w:val="vi-VN"/>
+              </w:rPr>
+              <w:t xml:space="preserve">là </w:t>
+            </w:r>
+            <w:r>
+              <w:rPr>
+                <w:sz w:val="26"/>
+                <w:szCs w:val="26"/>
+                <w:lang w:val="vi-VN"/>
+              </w:rPr>
+              <w:lastRenderedPageBreak/>
+              <w:t>framework/pipeline/workflow dựa trên dịch vụ do OpenAI cung cấp qua API ? Module trả lời câu hỏi giáo dục môn Hóa học là một module mới ? module này là một phần của hệ thống nào ?</w:t>
+            </w:r>
+          </w:p>
+        </w:tc>
+        <w:tc>
+          <w:tcPr>
+            <w:tcW w:w="1980" w:type="dxa"/>
+          </w:tcPr>
+          <w:p>
+            <w:pPr>
+              <w:spacing w:before="120" w:line="360" w:lineRule="auto"/>
+              <w:rPr>
+                <w:sz w:val="26"/>
+                <w:szCs w:val="26"/>
+                <w:lang w:val="vi-VN"/>
+              </w:rPr>
+            </w:pPr>
+            <w:r>
+              <w:rPr>
+                <w:sz w:val="26"/>
+                <w:szCs w:val="26"/>
+                <w:lang w:val="vi-VN"/>
+              </w:rPr>
+              <w:lastRenderedPageBreak/>
+              <w:t>C</w:t>
+            </w:r>
+            <w:r>
+              <w:rPr>
+                <w:sz w:val="26"/>
+                <w:szCs w:val="26"/>
+                <w:lang w:val="vi-VN"/>
+              </w:rPr>
+              <w:t>hỉnh sửa</w:t>
+            </w:r>
+            <w:r>
+              <w:rPr>
+                <w:sz w:val="26"/>
+                <w:szCs w:val="26"/>
+                <w:lang w:val="vi-VN"/>
+              </w:rPr>
+              <w:t xml:space="preserve">, </w:t>
+            </w:r>
+            <w:r>
+              <w:rPr>
+                <w:sz w:val="26"/>
+                <w:szCs w:val="26"/>
+                <w:lang w:val="vi-VN"/>
+              </w:rPr>
+              <w:t xml:space="preserve"> </w:t>
+            </w:r>
+            <w:r>
+              <w:rPr>
+                <w:sz w:val="26"/>
+                <w:szCs w:val="26"/>
+                <w:lang w:val="vi-VN"/>
+              </w:rPr>
+              <w:t>Mục 5– Kết quả, sản phẩm dự kiến.</w:t>
+            </w:r>
+          </w:p>
+        </w:tc>
+        <w:tc>
+          <w:tcPr>
+            <w:tcW w:w="5310" w:type="dxa"/>
+          </w:tcPr>
+          <w:p>
+            <w:pPr>
+              <w:pStyle w:val="ListParagraph"/>
+              <w:numPr>
+                <w:ilvl w:val="0"/>
+                <w:numId w:val="9"/>
+              </w:numPr>
+              <w:spacing w:line="360" w:lineRule="auto"/>
+              <w:ind w:left="348"/>
+              <w:rPr>
+                <w:sz w:val="26"/>
+                <w:szCs w:val="26"/>
+                <w:lang w:val="vi-VN"/>
+              </w:rPr>
+            </w:pPr>
+            <w:r>
+              <w:rPr>
+                <w:sz w:val="26"/>
+                <w:szCs w:val="26"/>
+                <w:lang w:val="vi-VN"/>
+              </w:rPr>
+              <w:t xml:space="preserve">Bộ dataset trả lời câu hỏi môn Hóa </w:t>
+            </w:r>
+            <w:r>
+              <w:rPr>
+                <w:sz w:val="26"/>
+                <w:szCs w:val="26"/>
+                <w:lang w:val="vi-VN"/>
+              </w:rPr>
+              <w:t>học</w:t>
+            </w:r>
+            <w:r>
+              <w:rPr>
+                <w:sz w:val="26"/>
+                <w:szCs w:val="26"/>
+                <w:lang w:val="vi-VN"/>
+              </w:rPr>
+              <w:t xml:space="preserve"> trung học phổ thông</w:t>
+            </w:r>
+            <w:r>
+              <w:rPr>
+                <w:sz w:val="26"/>
+                <w:szCs w:val="26"/>
+                <w:lang w:val="vi-VN"/>
+              </w:rPr>
+              <w:t xml:space="preserve"> ngôn ngữ tiếng Việt.</w:t>
+            </w:r>
           </w:p>
           <w:p>
             <w:pPr>
-              <w:spacing w:before="120" w:line="360" w:lineRule="auto"/>
+              <w:pStyle w:val="ListParagraph"/>
+              <w:numPr>
+                <w:ilvl w:val="0"/>
+                <w:numId w:val="9"/>
+              </w:numPr>
+              <w:spacing w:line="360" w:lineRule="auto"/>
+              <w:ind w:left="348"/>
               <w:rPr>
                 <w:sz w:val="26"/>
                 <w:szCs w:val="26"/>
                 <w:lang w:val="vi-VN"/>
               </w:rPr>
             </w:pPr>
+            <w:r>
+              <w:rPr>
+                <w:sz w:val="26"/>
+                <w:szCs w:val="26"/>
+                <w:lang w:val="vi-VN"/>
+              </w:rPr>
+              <w:t xml:space="preserve">Một </w:t>
+            </w:r>
+            <w:r>
+              <w:rPr>
+                <w:b/>
+                <w:bCs/>
+                <w:sz w:val="26"/>
+                <w:szCs w:val="26"/>
+                <w:lang w:val="vi-VN"/>
+              </w:rPr>
+              <w:t>khung OpenAI (framework) cơ sở</w:t>
+            </w:r>
+            <w:r>
+              <w:rPr>
+                <w:sz w:val="26"/>
+                <w:szCs w:val="26"/>
+                <w:lang w:val="vi-VN"/>
+              </w:rPr>
+              <w:t xml:space="preserve"> để triển khai các ứng dụng trả lời câu hỏi cho giáo dục và đào tạo.</w:t>
+            </w:r>
           </w:p>
           <w:p>
             <w:pPr>
-              <w:spacing w:before="120" w:line="360" w:lineRule="auto"/>
+              <w:pStyle w:val="ListParagraph"/>
+              <w:numPr>
+                <w:ilvl w:val="0"/>
+                <w:numId w:val="9"/>
+              </w:numPr>
+              <w:spacing w:line="360" w:lineRule="auto"/>
+              <w:ind w:left="348"/>
               <w:rPr>
                 <w:sz w:val="26"/>
                 <w:szCs w:val="26"/>
                 <w:lang w:val="vi-VN"/>
               </w:rPr>
             </w:pPr>
-          </w:p>
-          <w:p>
-            <w:pPr>
-              <w:spacing w:before="120" w:line="360" w:lineRule="auto"/>
-              <w:rPr>
-                <w:sz w:val="26"/>
-                <w:szCs w:val="26"/>
-                <w:lang w:val="vi-VN"/>
-              </w:rPr>
-            </w:pPr>
-          </w:p>
-          <w:p>
-            <w:pPr>
-              <w:spacing w:before="120" w:line="360" w:lineRule="auto"/>
-              <w:rPr>
-                <w:sz w:val="26"/>
-                <w:szCs w:val="26"/>
-                <w:lang w:val="vi-VN"/>
-              </w:rPr>
-            </w:pPr>
-          </w:p>
-          <w:p>
-            <w:pPr>
-              <w:spacing w:before="120" w:line="360" w:lineRule="auto"/>
-              <w:rPr>
-                <w:sz w:val="26"/>
-                <w:szCs w:val="26"/>
-                <w:lang w:val="vi-VN"/>
-              </w:rPr>
-            </w:pPr>
-          </w:p>
-          <w:p>
-            <w:pPr>
-              <w:spacing w:before="120" w:line="360" w:lineRule="auto"/>
-              <w:rPr>
-                <w:sz w:val="26"/>
-                <w:szCs w:val="26"/>
-                <w:lang w:val="vi-VN"/>
-              </w:rPr>
-            </w:pPr>
-          </w:p>
-          <w:p>
-            <w:pPr>
-              <w:spacing w:before="120" w:line="360" w:lineRule="auto"/>
-              <w:rPr>
-                <w:sz w:val="26"/>
-                <w:szCs w:val="26"/>
-                <w:lang w:val="vi-VN"/>
-              </w:rPr>
-            </w:pPr>
-          </w:p>
-          <w:p>
-            <w:pPr>
-              <w:spacing w:before="120" w:line="360" w:lineRule="auto"/>
-              <w:rPr>
-                <w:sz w:val="26"/>
-                <w:szCs w:val="26"/>
-                <w:lang w:val="vi-VN"/>
-              </w:rPr>
-            </w:pPr>
-          </w:p>
-          <w:p>
-            <w:pPr>
-              <w:spacing w:before="120" w:line="360" w:lineRule="auto"/>
-              <w:rPr>
-                <w:sz w:val="26"/>
-                <w:szCs w:val="26"/>
-                <w:lang w:val="vi-VN"/>
-              </w:rPr>
-            </w:pPr>
-          </w:p>
-          <w:p>
-            <w:pPr>
-              <w:spacing w:before="120" w:line="360" w:lineRule="auto"/>
-              <w:rPr>
-                <w:sz w:val="26"/>
-                <w:szCs w:val="26"/>
-                <w:lang w:val="vi-VN"/>
-              </w:rPr>
-            </w:pPr>
-          </w:p>
-          <w:p>
-            <w:pPr>
-              <w:spacing w:before="120" w:line="360" w:lineRule="auto"/>
-              <w:rPr>
-                <w:sz w:val="26"/>
-                <w:szCs w:val="26"/>
-                <w:lang w:val="vi-VN"/>
-              </w:rPr>
-            </w:pPr>
-          </w:p>
-          <w:p>
-            <w:pPr>
-              <w:spacing w:before="120" w:line="360" w:lineRule="auto"/>
-              <w:rPr>
-                <w:sz w:val="26"/>
-                <w:szCs w:val="26"/>
-                <w:lang w:val="vi-VN"/>
-              </w:rPr>
-            </w:pPr>
-          </w:p>
-          <w:p>
-            <w:pPr>
-              <w:spacing w:before="120" w:line="360" w:lineRule="auto"/>
-              <w:rPr>
-                <w:sz w:val="26"/>
-                <w:szCs w:val="26"/>
-                <w:lang w:val="vi-VN"/>
-              </w:rPr>
-            </w:pPr>
-          </w:p>
-          <w:p>
-            <w:pPr>
-              <w:spacing w:before="120" w:line="360" w:lineRule="auto"/>
-              <w:rPr>
-                <w:sz w:val="26"/>
-                <w:szCs w:val="26"/>
-                <w:lang w:val="vi-VN"/>
-              </w:rPr>
-            </w:pPr>
+            <w:r>
+              <w:rPr>
+                <w:sz w:val="26"/>
+                <w:szCs w:val="26"/>
+                <w:lang w:val="vi-VN"/>
+              </w:rPr>
+              <w:lastRenderedPageBreak/>
+              <w:t>Ứng dụng</w:t>
+            </w:r>
+            <w:r>
+              <w:rPr>
+                <w:sz w:val="26"/>
+                <w:szCs w:val="26"/>
+                <w:lang w:val="vi-VN"/>
+              </w:rPr>
+              <w:t xml:space="preserve"> trả lời câu hỏi</w:t>
+            </w:r>
+            <w:r>
+              <w:rPr>
+                <w:sz w:val="26"/>
+                <w:szCs w:val="26"/>
+                <w:lang w:val="vi-VN"/>
+              </w:rPr>
+              <w:t xml:space="preserve"> Hóa học</w:t>
+            </w:r>
+            <w:r>
+              <w:rPr>
+                <w:sz w:val="26"/>
+                <w:szCs w:val="26"/>
+                <w:lang w:val="vi-VN"/>
+              </w:rPr>
+              <w:t xml:space="preserve"> trung học phổ thông, một triển khai cụ thể dựa trên khung cơ </w:t>
+            </w:r>
+            <w:r>
+              <w:rPr>
+                <w:sz w:val="26"/>
+                <w:szCs w:val="26"/>
+                <w:lang w:val="vi-VN"/>
+              </w:rPr>
+              <w:t>sở</w:t>
+            </w:r>
+            <w:r>
+              <w:rPr>
+                <w:sz w:val="26"/>
+                <w:szCs w:val="26"/>
+                <w:lang w:val="vi-VN"/>
+              </w:rPr>
+              <w:t xml:space="preserve"> để trả lời câu hỏi Hóa học </w:t>
+            </w:r>
+            <w:r>
+              <w:rPr>
+                <w:sz w:val="26"/>
+                <w:szCs w:val="26"/>
+                <w:lang w:val="vi-VN"/>
+              </w:rPr>
+              <w:t>trung học phổ thông</w:t>
+            </w:r>
+            <w:r>
+              <w:rPr>
+                <w:sz w:val="26"/>
+                <w:szCs w:val="26"/>
+                <w:lang w:val="vi-VN"/>
+              </w:rPr>
+              <w:t xml:space="preserve"> </w:t>
+            </w:r>
+            <w:r>
+              <w:rPr>
+                <w:sz w:val="26"/>
+                <w:szCs w:val="26"/>
+                <w:lang w:val="vi-VN"/>
+              </w:rPr>
+              <w:t>ngôn ngữ tiếng Việt.</w:t>
+            </w:r>
           </w:p>
           <w:p>
             <w:pPr>
@@ -10834,7 +12213,7 @@
       </w:pPr>
     </w:p>
     <w:sectPr>
-      <w:headerReference w:type="default" r:id="rId13"/>
+      <w:headerReference w:type="default" r:id="rId16"/>
       <w:pgSz w:w="12240" w:h="15840"/>
       <w:pgMar w:top="1276" w:right="1440" w:bottom="284" w:left="1440" w:header="720" w:footer="720" w:gutter="0"/>
       <w:pgNumType w:start="1"/>
@@ -12329,6 +13708,119 @@
     </w:lvl>
   </w:abstractNum>
   <w:abstractNum w:abstractNumId="13" w15:restartNumberingAfterBreak="0">
+    <w:nsid w:val="710B091D"/>
+    <w:multiLevelType w:val="hybridMultilevel"/>
+    <w:tmpl w:val="94588EC4"/>
+    <w:lvl w:ilvl="0" w:tplc="04090001">
+      <w:start w:val="1"/>
+      <w:numFmt w:val="bullet"/>
+      <w:lvlText w:val=""/>
+      <w:lvlJc w:val="left"/>
+      <w:pPr>
+        <w:ind w:left="720" w:hanging="360"/>
+      </w:pPr>
+      <w:rPr>
+        <w:rFonts w:ascii="Symbol" w:hAnsi="Symbol" w:hint="default"/>
+      </w:rPr>
+    </w:lvl>
+    <w:lvl w:ilvl="1" w:tplc="04090003" w:tentative="1">
+      <w:start w:val="1"/>
+      <w:numFmt w:val="bullet"/>
+      <w:lvlText w:val="o"/>
+      <w:lvlJc w:val="left"/>
+      <w:pPr>
+        <w:ind w:left="1440" w:hanging="360"/>
+      </w:pPr>
+      <w:rPr>
+        <w:rFonts w:ascii="Courier New" w:hAnsi="Courier New" w:cs="Courier New" w:hint="default"/>
+      </w:rPr>
+    </w:lvl>
+    <w:lvl w:ilvl="2" w:tplc="04090005" w:tentative="1">
+      <w:start w:val="1"/>
+      <w:numFmt w:val="bullet"/>
+      <w:lvlText w:val=""/>
+      <w:lvlJc w:val="left"/>
+      <w:pPr>
+        <w:ind w:left="2160" w:hanging="360"/>
+      </w:pPr>
+      <w:rPr>
+        <w:rFonts w:ascii="Wingdings" w:hAnsi="Wingdings" w:hint="default"/>
+      </w:rPr>
+    </w:lvl>
+    <w:lvl w:ilvl="3" w:tplc="04090001" w:tentative="1">
+      <w:start w:val="1"/>
+      <w:numFmt w:val="bullet"/>
+      <w:lvlText w:val=""/>
+      <w:lvlJc w:val="left"/>
+      <w:pPr>
+        <w:ind w:left="2880" w:hanging="360"/>
+      </w:pPr>
+      <w:rPr>
+        <w:rFonts w:ascii="Symbol" w:hAnsi="Symbol" w:hint="default"/>
+      </w:rPr>
+    </w:lvl>
+    <w:lvl w:ilvl="4" w:tplc="04090003" w:tentative="1">
+      <w:start w:val="1"/>
+      <w:numFmt w:val="bullet"/>
+      <w:lvlText w:val="o"/>
+      <w:lvlJc w:val="left"/>
+      <w:pPr>
+        <w:ind w:left="3600" w:hanging="360"/>
+      </w:pPr>
+      <w:rPr>
+        <w:rFonts w:ascii="Courier New" w:hAnsi="Courier New" w:cs="Courier New" w:hint="default"/>
+      </w:rPr>
+    </w:lvl>
+    <w:lvl w:ilvl="5" w:tplc="04090005" w:tentative="1">
+      <w:start w:val="1"/>
+      <w:numFmt w:val="bullet"/>
+      <w:lvlText w:val=""/>
+      <w:lvlJc w:val="left"/>
+      <w:pPr>
+        <w:ind w:left="4320" w:hanging="360"/>
+      </w:pPr>
+      <w:rPr>
+        <w:rFonts w:ascii="Wingdings" w:hAnsi="Wingdings" w:hint="default"/>
+      </w:rPr>
+    </w:lvl>
+    <w:lvl w:ilvl="6" w:tplc="04090001" w:tentative="1">
+      <w:start w:val="1"/>
+      <w:numFmt w:val="bullet"/>
+      <w:lvlText w:val=""/>
+      <w:lvlJc w:val="left"/>
+      <w:pPr>
+        <w:ind w:left="5040" w:hanging="360"/>
+      </w:pPr>
+      <w:rPr>
+        <w:rFonts w:ascii="Symbol" w:hAnsi="Symbol" w:hint="default"/>
+      </w:rPr>
+    </w:lvl>
+    <w:lvl w:ilvl="7" w:tplc="04090003" w:tentative="1">
+      <w:start w:val="1"/>
+      <w:numFmt w:val="bullet"/>
+      <w:lvlText w:val="o"/>
+      <w:lvlJc w:val="left"/>
+      <w:pPr>
+        <w:ind w:left="5760" w:hanging="360"/>
+      </w:pPr>
+      <w:rPr>
+        <w:rFonts w:ascii="Courier New" w:hAnsi="Courier New" w:cs="Courier New" w:hint="default"/>
+      </w:rPr>
+    </w:lvl>
+    <w:lvl w:ilvl="8" w:tplc="04090005" w:tentative="1">
+      <w:start w:val="1"/>
+      <w:numFmt w:val="bullet"/>
+      <w:lvlText w:val=""/>
+      <w:lvlJc w:val="left"/>
+      <w:pPr>
+        <w:ind w:left="6480" w:hanging="360"/>
+      </w:pPr>
+      <w:rPr>
+        <w:rFonts w:ascii="Wingdings" w:hAnsi="Wingdings" w:hint="default"/>
+      </w:rPr>
+    </w:lvl>
+  </w:abstractNum>
+  <w:abstractNum w:abstractNumId="14" w15:restartNumberingAfterBreak="0">
     <w:nsid w:val="78BC08A4"/>
     <w:multiLevelType w:val="multilevel"/>
     <w:tmpl w:val="B67E74B4"/>
@@ -12442,7 +13934,7 @@
     </w:lvl>
   </w:abstractNum>
   <w:num w:numId="1" w16cid:durableId="852573667">
-    <w:abstractNumId w:val="13"/>
+    <w:abstractNumId w:val="14"/>
   </w:num>
   <w:num w:numId="2" w16cid:durableId="189808472">
     <w:abstractNumId w:val="5"/>
@@ -12482,6 +13974,9 @@
   </w:num>
   <w:num w:numId="14" w16cid:durableId="1748729614">
     <w:abstractNumId w:val="7"/>
+  </w:num>
+  <w:num w:numId="15" w16cid:durableId="1333334876">
+    <w:abstractNumId w:val="13"/>
   </w:num>
 </w:numbering>
 </file>

</xml_diff>